<commit_message>
Adding diagnostics field to the JSON score
In addition to the score that is transmitted by the target, it was found that there was a need to transmit diagnostics information for debugging and calibration.

The new fields are
North, East, South, and West, the timers values from the microphones
Reference Voltage, the trip point
Temperature, current air temperature.

These fields can be ignored when displaying the shot information.
</commit_message>
<xml_diff>
--- a/Documentation/freETarget Interface Control Document.docx
+++ b/Documentation/freETarget Interface Control Document.docx
@@ -1,6 +1,6 @@
 
 <file path=word/document.xml><?xml version="1.0" encoding="utf-8"?>
-<w:document xmlns:wpc="http://schemas.microsoft.com/office/word/2010/wordprocessingCanvas" xmlns:cx="http://schemas.microsoft.com/office/drawing/2014/chartex" xmlns:cx1="http://schemas.microsoft.com/office/drawing/2015/9/8/chartex" xmlns:cx2="http://schemas.microsoft.com/office/drawing/2015/10/21/chartex" xmlns:cx3="http://schemas.microsoft.com/office/drawing/2016/5/9/chartex" xmlns:cx4="http://schemas.microsoft.com/office/drawing/2016/5/10/chartex" xmlns:cx5="http://schemas.microsoft.com/office/drawing/2016/5/11/chartex" xmlns:cx6="http://schemas.microsoft.com/office/drawing/2016/5/12/chartex" xmlns:cx7="http://schemas.microsoft.com/office/drawing/2016/5/13/chartex" xmlns:cx8="http://schemas.microsoft.com/office/drawing/2016/5/14/chartex" xmlns:mc="http://schemas.openxmlformats.org/markup-compatibility/2006" xmlns:aink="http://schemas.microsoft.com/office/drawing/2016/ink" xmlns:am3d="http://schemas.microsoft.com/office/drawing/2017/model3d" xmlns:o="urn:schemas-microsoft-com:office:office" xmlns:r="http://schemas.openxmlformats.org/officeDocument/2006/relationships" xmlns:m="http://schemas.openxmlformats.org/officeDocument/2006/math" xmlns:v="urn:schemas-microsoft-com:vml" xmlns:wp14="http://schemas.microsoft.com/office/word/2010/wordprocessingDrawing" xmlns:wp="http://schemas.openxmlformats.org/drawingml/2006/wordprocessingDrawing" xmlns:w10="urn:schemas-microsoft-com:office:word" xmlns:w="http://schemas.openxmlformats.org/wordprocessingml/2006/main" xmlns:w14="http://schemas.microsoft.com/office/word/2010/wordml" xmlns:w15="http://schemas.microsoft.com/office/word/2012/wordml" xmlns:w16cid="http://schemas.microsoft.com/office/word/2016/wordml/cid" xmlns:w16se="http://schemas.microsoft.com/office/word/2015/wordml/symex" xmlns:wpg="http://schemas.microsoft.com/office/word/2010/wordprocessingGroup" xmlns:wpi="http://schemas.microsoft.com/office/word/2010/wordprocessingInk" xmlns:wne="http://schemas.microsoft.com/office/word/2006/wordml" xmlns:wps="http://schemas.microsoft.com/office/word/2010/wordprocessingShape" mc:Ignorable="w14 w15 w16se w16cid wp14">
+<w:document xmlns:wpc="http://schemas.microsoft.com/office/word/2010/wordprocessingCanvas" xmlns:cx="http://schemas.microsoft.com/office/drawing/2014/chartex" xmlns:cx1="http://schemas.microsoft.com/office/drawing/2015/9/8/chartex" xmlns:cx2="http://schemas.microsoft.com/office/drawing/2015/10/21/chartex" xmlns:cx3="http://schemas.microsoft.com/office/drawing/2016/5/9/chartex" xmlns:cx4="http://schemas.microsoft.com/office/drawing/2016/5/10/chartex" xmlns:cx5="http://schemas.microsoft.com/office/drawing/2016/5/11/chartex" xmlns:cx6="http://schemas.microsoft.com/office/drawing/2016/5/12/chartex" xmlns:cx7="http://schemas.microsoft.com/office/drawing/2016/5/13/chartex" xmlns:cx8="http://schemas.microsoft.com/office/drawing/2016/5/14/chartex" xmlns:mc="http://schemas.openxmlformats.org/markup-compatibility/2006" xmlns:aink="http://schemas.microsoft.com/office/drawing/2016/ink" xmlns:am3d="http://schemas.microsoft.com/office/drawing/2017/model3d" xmlns:o="urn:schemas-microsoft-com:office:office" xmlns:r="http://schemas.openxmlformats.org/officeDocument/2006/relationships" xmlns:m="http://schemas.openxmlformats.org/officeDocument/2006/math" xmlns:v="urn:schemas-microsoft-com:vml" xmlns:wp14="http://schemas.microsoft.com/office/word/2010/wordprocessingDrawing" xmlns:wp="http://schemas.openxmlformats.org/drawingml/2006/wordprocessingDrawing" xmlns:w10="urn:schemas-microsoft-com:office:word" xmlns:w="http://schemas.openxmlformats.org/wordprocessingml/2006/main" xmlns:w14="http://schemas.microsoft.com/office/word/2010/wordml" xmlns:w15="http://schemas.microsoft.com/office/word/2012/wordml" xmlns:w16cex="http://schemas.microsoft.com/office/word/2018/wordml/cex" xmlns:w16cid="http://schemas.microsoft.com/office/word/2016/wordml/cid" xmlns:w16="http://schemas.microsoft.com/office/word/2018/wordml" xmlns:w16se="http://schemas.microsoft.com/office/word/2015/wordml/symex" xmlns:wpg="http://schemas.microsoft.com/office/word/2010/wordprocessingGroup" xmlns:wpi="http://schemas.microsoft.com/office/word/2010/wordprocessingInk" xmlns:wne="http://schemas.microsoft.com/office/word/2006/wordml" xmlns:wps="http://schemas.microsoft.com/office/word/2010/wordprocessingShape" mc:Ignorable="w14 w15 w16se w16cid w16 w16cex wp14">
   <w:body>
     <w:p>
       <w:pPr>
@@ -490,6 +490,116 @@
           <w:sz w:val="16"/>
           <w:szCs w:val="16"/>
         </w:rPr>
+        <w:t>, “</w:t>
+      </w:r>
+      <w:proofErr w:type="spellStart"/>
+      <w:r>
+        <w:rPr>
+          <w:rFonts w:ascii="Helvetica" w:eastAsia="Times New Roman" w:hAnsi="Helvetica" w:cs="Times New Roman"/>
+          <w:b/>
+          <w:bCs/>
+          <w:sz w:val="16"/>
+          <w:szCs w:val="16"/>
+        </w:rPr>
+        <w:t>N”:north</w:t>
+      </w:r>
+      <w:proofErr w:type="spellEnd"/>
+      <w:r>
+        <w:rPr>
+          <w:rFonts w:ascii="Helvetica" w:eastAsia="Times New Roman" w:hAnsi="Helvetica" w:cs="Times New Roman"/>
+          <w:b/>
+          <w:bCs/>
+          <w:sz w:val="16"/>
+          <w:szCs w:val="16"/>
+        </w:rPr>
+        <w:t>, “</w:t>
+      </w:r>
+      <w:proofErr w:type="spellStart"/>
+      <w:r>
+        <w:rPr>
+          <w:rFonts w:ascii="Helvetica" w:eastAsia="Times New Roman" w:hAnsi="Helvetica" w:cs="Times New Roman"/>
+          <w:b/>
+          <w:bCs/>
+          <w:sz w:val="16"/>
+          <w:szCs w:val="16"/>
+        </w:rPr>
+        <w:t>E”:east</w:t>
+      </w:r>
+      <w:proofErr w:type="spellEnd"/>
+      <w:r>
+        <w:rPr>
+          <w:rFonts w:ascii="Helvetica" w:eastAsia="Times New Roman" w:hAnsi="Helvetica" w:cs="Times New Roman"/>
+          <w:b/>
+          <w:bCs/>
+          <w:sz w:val="16"/>
+          <w:szCs w:val="16"/>
+        </w:rPr>
+        <w:t>, “</w:t>
+      </w:r>
+      <w:proofErr w:type="spellStart"/>
+      <w:r>
+        <w:rPr>
+          <w:rFonts w:ascii="Helvetica" w:eastAsia="Times New Roman" w:hAnsi="Helvetica" w:cs="Times New Roman"/>
+          <w:b/>
+          <w:bCs/>
+          <w:sz w:val="16"/>
+          <w:szCs w:val="16"/>
+        </w:rPr>
+        <w:t>S”:south</w:t>
+      </w:r>
+      <w:proofErr w:type="spellEnd"/>
+      <w:r>
+        <w:rPr>
+          <w:rFonts w:ascii="Helvetica" w:eastAsia="Times New Roman" w:hAnsi="Helvetica" w:cs="Times New Roman"/>
+          <w:b/>
+          <w:bCs/>
+          <w:sz w:val="16"/>
+          <w:szCs w:val="16"/>
+        </w:rPr>
+        <w:t>, “W”: west, “V”:</w:t>
+      </w:r>
+      <w:proofErr w:type="spellStart"/>
+      <w:r>
+        <w:rPr>
+          <w:rFonts w:ascii="Helvetica" w:eastAsia="Times New Roman" w:hAnsi="Helvetica" w:cs="Times New Roman"/>
+          <w:b/>
+          <w:bCs/>
+          <w:sz w:val="16"/>
+          <w:szCs w:val="16"/>
+        </w:rPr>
+        <w:t>reference_voltage</w:t>
+      </w:r>
+      <w:proofErr w:type="spellEnd"/>
+      <w:r>
+        <w:rPr>
+          <w:rFonts w:ascii="Helvetica" w:eastAsia="Times New Roman" w:hAnsi="Helvetica" w:cs="Times New Roman"/>
+          <w:b/>
+          <w:bCs/>
+          <w:sz w:val="16"/>
+          <w:szCs w:val="16"/>
+        </w:rPr>
+        <w:t>, “</w:t>
+      </w:r>
+      <w:proofErr w:type="spellStart"/>
+      <w:r>
+        <w:rPr>
+          <w:rFonts w:ascii="Helvetica" w:eastAsia="Times New Roman" w:hAnsi="Helvetica" w:cs="Times New Roman"/>
+          <w:b/>
+          <w:bCs/>
+          <w:sz w:val="16"/>
+          <w:szCs w:val="16"/>
+        </w:rPr>
+        <w:t>T”:temperature</w:t>
+      </w:r>
+      <w:proofErr w:type="spellEnd"/>
+      <w:r>
+        <w:rPr>
+          <w:rFonts w:ascii="Helvetica" w:eastAsia="Times New Roman" w:hAnsi="Helvetica" w:cs="Times New Roman"/>
+          <w:b/>
+          <w:bCs/>
+          <w:sz w:val="16"/>
+          <w:szCs w:val="16"/>
+        </w:rPr>
         <w:t xml:space="preserve">} </w:t>
       </w:r>
     </w:p>
@@ -661,7 +771,23 @@
           <w:sz w:val="16"/>
           <w:szCs w:val="16"/>
         </w:rPr>
-        <w:t xml:space="preserve">angle    - Angle in degrees (0-360) from </w:t>
+        <w:t xml:space="preserve">angle    </w:t>
+      </w:r>
+      <w:r>
+        <w:rPr>
+          <w:rFonts w:ascii="Helvetica" w:eastAsia="Times New Roman" w:hAnsi="Helvetica" w:cs="Times New Roman"/>
+          <w:sz w:val="16"/>
+          <w:szCs w:val="16"/>
+        </w:rPr>
+        <w:tab/>
+      </w:r>
+      <w:r>
+        <w:rPr>
+          <w:rFonts w:ascii="Helvetica" w:eastAsia="Times New Roman" w:hAnsi="Helvetica" w:cs="Times New Roman"/>
+          <w:sz w:val="16"/>
+          <w:szCs w:val="16"/>
+        </w:rPr>
+        <w:t xml:space="preserve">- Angle in degrees (0-360) from </w:t>
       </w:r>
       <w:proofErr w:type="spellStart"/>
       <w:r>
@@ -704,6 +830,183 @@
       <w:pPr>
         <w:spacing w:before="100" w:beforeAutospacing="1" w:after="100" w:afterAutospacing="1"/>
         <w:rPr>
+          <w:rFonts w:ascii="Helvetica" w:eastAsia="Times New Roman" w:hAnsi="Helvetica" w:cs="Times New Roman"/>
+          <w:sz w:val="16"/>
+          <w:szCs w:val="16"/>
+        </w:rPr>
+      </w:pPr>
+      <w:r>
+        <w:rPr>
+          <w:rFonts w:ascii="Helvetica" w:eastAsia="Times New Roman" w:hAnsi="Helvetica" w:cs="Times New Roman"/>
+          <w:sz w:val="16"/>
+          <w:szCs w:val="16"/>
+        </w:rPr>
+        <w:t xml:space="preserve">north     </w:t>
+      </w:r>
+      <w:r>
+        <w:rPr>
+          <w:rFonts w:ascii="Helvetica" w:eastAsia="Times New Roman" w:hAnsi="Helvetica" w:cs="Times New Roman"/>
+          <w:sz w:val="16"/>
+          <w:szCs w:val="16"/>
+        </w:rPr>
+        <w:tab/>
+        <w:t>- Value read from North counter</w:t>
+      </w:r>
+    </w:p>
+    <w:p>
+      <w:pPr>
+        <w:spacing w:before="100" w:beforeAutospacing="1" w:after="100" w:afterAutospacing="1"/>
+        <w:rPr>
+          <w:rFonts w:ascii="Helvetica" w:eastAsia="Times New Roman" w:hAnsi="Helvetica" w:cs="Times New Roman"/>
+          <w:sz w:val="16"/>
+          <w:szCs w:val="16"/>
+        </w:rPr>
+      </w:pPr>
+      <w:r>
+        <w:rPr>
+          <w:rFonts w:ascii="Helvetica" w:eastAsia="Times New Roman" w:hAnsi="Helvetica" w:cs="Times New Roman"/>
+          <w:sz w:val="16"/>
+          <w:szCs w:val="16"/>
+        </w:rPr>
+        <w:t>east</w:t>
+      </w:r>
+      <w:r>
+        <w:rPr>
+          <w:rFonts w:ascii="Helvetica" w:eastAsia="Times New Roman" w:hAnsi="Helvetica" w:cs="Times New Roman"/>
+          <w:sz w:val="16"/>
+          <w:szCs w:val="16"/>
+        </w:rPr>
+        <w:tab/>
+        <w:t>- Value read from East counter</w:t>
+      </w:r>
+    </w:p>
+    <w:p>
+      <w:pPr>
+        <w:spacing w:before="100" w:beforeAutospacing="1" w:after="100" w:afterAutospacing="1"/>
+        <w:rPr>
+          <w:rFonts w:ascii="Helvetica" w:eastAsia="Times New Roman" w:hAnsi="Helvetica" w:cs="Times New Roman"/>
+          <w:sz w:val="16"/>
+          <w:szCs w:val="16"/>
+        </w:rPr>
+      </w:pPr>
+      <w:r>
+        <w:rPr>
+          <w:rFonts w:ascii="Helvetica" w:eastAsia="Times New Roman" w:hAnsi="Helvetica" w:cs="Times New Roman"/>
+          <w:sz w:val="16"/>
+          <w:szCs w:val="16"/>
+        </w:rPr>
+        <w:t xml:space="preserve">south. </w:t>
+      </w:r>
+      <w:r>
+        <w:rPr>
+          <w:rFonts w:ascii="Helvetica" w:eastAsia="Times New Roman" w:hAnsi="Helvetica" w:cs="Times New Roman"/>
+          <w:sz w:val="16"/>
+          <w:szCs w:val="16"/>
+        </w:rPr>
+        <w:tab/>
+        <w:t>- Value read from South counter</w:t>
+      </w:r>
+    </w:p>
+    <w:p>
+      <w:pPr>
+        <w:spacing w:before="100" w:beforeAutospacing="1" w:after="100" w:afterAutospacing="1"/>
+        <w:rPr>
+          <w:rFonts w:ascii="Helvetica" w:eastAsia="Times New Roman" w:hAnsi="Helvetica" w:cs="Times New Roman"/>
+          <w:sz w:val="16"/>
+          <w:szCs w:val="16"/>
+        </w:rPr>
+      </w:pPr>
+      <w:r>
+        <w:rPr>
+          <w:rFonts w:ascii="Helvetica" w:eastAsia="Times New Roman" w:hAnsi="Helvetica" w:cs="Times New Roman"/>
+          <w:sz w:val="16"/>
+          <w:szCs w:val="16"/>
+        </w:rPr>
+        <w:lastRenderedPageBreak/>
+        <w:t xml:space="preserve">west </w:t>
+      </w:r>
+      <w:r>
+        <w:rPr>
+          <w:rFonts w:ascii="Helvetica" w:eastAsia="Times New Roman" w:hAnsi="Helvetica" w:cs="Times New Roman"/>
+          <w:sz w:val="16"/>
+          <w:szCs w:val="16"/>
+        </w:rPr>
+        <w:tab/>
+        <w:t>- Value read from West counter</w:t>
+      </w:r>
+    </w:p>
+    <w:p>
+      <w:pPr>
+        <w:spacing w:before="100" w:beforeAutospacing="1" w:after="100" w:afterAutospacing="1"/>
+        <w:rPr>
+          <w:rFonts w:ascii="Helvetica" w:eastAsia="Times New Roman" w:hAnsi="Helvetica" w:cs="Times New Roman"/>
+          <w:sz w:val="16"/>
+          <w:szCs w:val="16"/>
+        </w:rPr>
+      </w:pPr>
+      <w:proofErr w:type="spellStart"/>
+      <w:r>
+        <w:rPr>
+          <w:rFonts w:ascii="Helvetica" w:eastAsia="Times New Roman" w:hAnsi="Helvetica" w:cs="Times New Roman"/>
+          <w:sz w:val="16"/>
+          <w:szCs w:val="16"/>
+        </w:rPr>
+        <w:t>reference_voltage</w:t>
+      </w:r>
+      <w:proofErr w:type="spellEnd"/>
+      <w:r>
+        <w:rPr>
+          <w:rFonts w:ascii="Helvetica" w:eastAsia="Times New Roman" w:hAnsi="Helvetica" w:cs="Times New Roman"/>
+          <w:sz w:val="16"/>
+          <w:szCs w:val="16"/>
+        </w:rPr>
+        <w:tab/>
+        <w:t>- Shot recognition trip point</w:t>
+      </w:r>
+    </w:p>
+    <w:p>
+      <w:pPr>
+        <w:spacing w:before="100" w:beforeAutospacing="1" w:after="100" w:afterAutospacing="1"/>
+        <w:rPr>
+          <w:rFonts w:ascii="Helvetica" w:eastAsia="Times New Roman" w:hAnsi="Helvetica" w:cs="Times New Roman"/>
+          <w:sz w:val="16"/>
+          <w:szCs w:val="16"/>
+        </w:rPr>
+      </w:pPr>
+      <w:r>
+        <w:rPr>
+          <w:rFonts w:ascii="Helvetica" w:eastAsia="Times New Roman" w:hAnsi="Helvetica" w:cs="Times New Roman"/>
+          <w:sz w:val="16"/>
+          <w:szCs w:val="16"/>
+        </w:rPr>
+        <w:t>temperature</w:t>
+      </w:r>
+      <w:r>
+        <w:rPr>
+          <w:rFonts w:ascii="Helvetica" w:eastAsia="Times New Roman" w:hAnsi="Helvetica" w:cs="Times New Roman"/>
+          <w:sz w:val="16"/>
+          <w:szCs w:val="16"/>
+        </w:rPr>
+        <w:tab/>
+        <w:t>- Air temperature at time of shot</w:t>
+      </w:r>
+      <w:bookmarkStart w:id="0" w:name="_GoBack"/>
+      <w:bookmarkEnd w:id="0"/>
+    </w:p>
+    <w:p>
+      <w:pPr>
+        <w:spacing w:before="100" w:beforeAutospacing="1" w:after="100" w:afterAutospacing="1"/>
+        <w:rPr>
+          <w:rFonts w:ascii="Helvetica" w:eastAsia="Times New Roman" w:hAnsi="Helvetica" w:cs="Times New Roman"/>
+          <w:sz w:val="16"/>
+          <w:szCs w:val="16"/>
+        </w:rPr>
+      </w:pPr>
+    </w:p>
+    <w:p>
+      <w:pPr>
+        <w:spacing w:before="100" w:beforeAutospacing="1" w:after="100" w:afterAutospacing="1"/>
+        <w:rPr>
           <w:rFonts w:ascii="Times New Roman" w:eastAsia="Times New Roman" w:hAnsi="Times New Roman" w:cs="Times New Roman"/>
         </w:rPr>
       </w:pPr>
@@ -735,7 +1038,6 @@
         <w:rPr>
           <w:rFonts w:ascii="Helvetica" w:eastAsia="Times New Roman" w:hAnsi="Helvetica" w:cs="Times New Roman"/>
         </w:rPr>
-        <w:lastRenderedPageBreak/>
         <w:t xml:space="preserve">2.2. PC to Arduino </w:t>
       </w:r>
     </w:p>
@@ -847,7 +1149,6 @@
           <w:rFonts w:ascii="Times New Roman" w:eastAsia="Times New Roman" w:hAnsi="Times New Roman" w:cs="Times New Roman"/>
         </w:rPr>
       </w:pPr>
-      <w:bookmarkStart w:id="0" w:name="_GoBack"/>
       <w:r>
         <w:rPr>
           <w:rFonts w:ascii="Times New Roman" w:eastAsia="Times New Roman" w:hAnsi="Times New Roman" w:cs="Times New Roman"/>
@@ -895,7 +1196,6 @@
           </wp:inline>
         </w:drawing>
       </w:r>
-      <w:bookmarkEnd w:id="0"/>
     </w:p>
     <w:p>
       <w:pPr>
@@ -909,6 +1209,7 @@
         <w:rPr>
           <w:rFonts w:ascii="Times New Roman" w:eastAsia="Times New Roman" w:hAnsi="Times New Roman" w:cs="Times New Roman"/>
         </w:rPr>
+        <w:lastRenderedPageBreak/>
         <w:t>Figure 2-3: Sensor Connector</w:t>
       </w:r>
     </w:p>
@@ -988,7 +1289,6 @@
           <w:sz w:val="16"/>
           <w:szCs w:val="16"/>
         </w:rPr>
-        <w:lastRenderedPageBreak/>
         <w:drawing>
           <wp:inline distT="0" distB="0" distL="0" distR="0" wp14:anchorId="26960B45" wp14:editId="6EDD9C79">
             <wp:extent cx="5943600" cy="4395470"/>
@@ -1261,7 +1561,7 @@
 </file>
 
 <file path=word/numbering.xml><?xml version="1.0" encoding="utf-8"?>
-<w:numbering xmlns:wpc="http://schemas.microsoft.com/office/word/2010/wordprocessingCanvas" xmlns:cx="http://schemas.microsoft.com/office/drawing/2014/chartex" xmlns:cx1="http://schemas.microsoft.com/office/drawing/2015/9/8/chartex" xmlns:cx2="http://schemas.microsoft.com/office/drawing/2015/10/21/chartex" xmlns:cx3="http://schemas.microsoft.com/office/drawing/2016/5/9/chartex" xmlns:cx4="http://schemas.microsoft.com/office/drawing/2016/5/10/chartex" xmlns:cx5="http://schemas.microsoft.com/office/drawing/2016/5/11/chartex" xmlns:cx6="http://schemas.microsoft.com/office/drawing/2016/5/12/chartex" xmlns:cx7="http://schemas.microsoft.com/office/drawing/2016/5/13/chartex" xmlns:cx8="http://schemas.microsoft.com/office/drawing/2016/5/14/chartex" xmlns:mc="http://schemas.openxmlformats.org/markup-compatibility/2006" xmlns:aink="http://schemas.microsoft.com/office/drawing/2016/ink" xmlns:am3d="http://schemas.microsoft.com/office/drawing/2017/model3d" xmlns:o="urn:schemas-microsoft-com:office:office" xmlns:r="http://schemas.openxmlformats.org/officeDocument/2006/relationships" xmlns:m="http://schemas.openxmlformats.org/officeDocument/2006/math" xmlns:v="urn:schemas-microsoft-com:vml" xmlns:wp14="http://schemas.microsoft.com/office/word/2010/wordprocessingDrawing" xmlns:wp="http://schemas.openxmlformats.org/drawingml/2006/wordprocessingDrawing" xmlns:w10="urn:schemas-microsoft-com:office:word" xmlns:w="http://schemas.openxmlformats.org/wordprocessingml/2006/main" xmlns:w14="http://schemas.microsoft.com/office/word/2010/wordml" xmlns:w15="http://schemas.microsoft.com/office/word/2012/wordml" xmlns:w16cid="http://schemas.microsoft.com/office/word/2016/wordml/cid" xmlns:w16se="http://schemas.microsoft.com/office/word/2015/wordml/symex" xmlns:wpg="http://schemas.microsoft.com/office/word/2010/wordprocessingGroup" xmlns:wpi="http://schemas.microsoft.com/office/word/2010/wordprocessingInk" xmlns:wne="http://schemas.microsoft.com/office/word/2006/wordml" xmlns:wps="http://schemas.microsoft.com/office/word/2010/wordprocessingShape" mc:Ignorable="w14 w15 w16se w16cid wp14">
+<w:numbering xmlns:wpc="http://schemas.microsoft.com/office/word/2010/wordprocessingCanvas" xmlns:cx="http://schemas.microsoft.com/office/drawing/2014/chartex" xmlns:cx1="http://schemas.microsoft.com/office/drawing/2015/9/8/chartex" xmlns:cx2="http://schemas.microsoft.com/office/drawing/2015/10/21/chartex" xmlns:cx3="http://schemas.microsoft.com/office/drawing/2016/5/9/chartex" xmlns:cx4="http://schemas.microsoft.com/office/drawing/2016/5/10/chartex" xmlns:cx5="http://schemas.microsoft.com/office/drawing/2016/5/11/chartex" xmlns:cx6="http://schemas.microsoft.com/office/drawing/2016/5/12/chartex" xmlns:cx7="http://schemas.microsoft.com/office/drawing/2016/5/13/chartex" xmlns:cx8="http://schemas.microsoft.com/office/drawing/2016/5/14/chartex" xmlns:mc="http://schemas.openxmlformats.org/markup-compatibility/2006" xmlns:aink="http://schemas.microsoft.com/office/drawing/2016/ink" xmlns:am3d="http://schemas.microsoft.com/office/drawing/2017/model3d" xmlns:o="urn:schemas-microsoft-com:office:office" xmlns:r="http://schemas.openxmlformats.org/officeDocument/2006/relationships" xmlns:m="http://schemas.openxmlformats.org/officeDocument/2006/math" xmlns:v="urn:schemas-microsoft-com:vml" xmlns:wp14="http://schemas.microsoft.com/office/word/2010/wordprocessingDrawing" xmlns:wp="http://schemas.openxmlformats.org/drawingml/2006/wordprocessingDrawing" xmlns:w10="urn:schemas-microsoft-com:office:word" xmlns:w="http://schemas.openxmlformats.org/wordprocessingml/2006/main" xmlns:w14="http://schemas.microsoft.com/office/word/2010/wordml" xmlns:w15="http://schemas.microsoft.com/office/word/2012/wordml" xmlns:w16cex="http://schemas.microsoft.com/office/word/2018/wordml/cex" xmlns:w16cid="http://schemas.microsoft.com/office/word/2016/wordml/cid" xmlns:w16="http://schemas.microsoft.com/office/word/2018/wordml" xmlns:w16se="http://schemas.microsoft.com/office/word/2015/wordml/symex" xmlns:wpg="http://schemas.microsoft.com/office/word/2010/wordprocessingGroup" xmlns:wpi="http://schemas.microsoft.com/office/word/2010/wordprocessingInk" xmlns:wne="http://schemas.microsoft.com/office/word/2006/wordml" xmlns:wps="http://schemas.microsoft.com/office/word/2010/wordprocessingShape" mc:Ignorable="w14 w15 w16se w16cid w16 w16cex wp14">
   <w:abstractNum w:abstractNumId="0" w15:restartNumberingAfterBreak="0">
     <w:nsid w:val="4D0C1098"/>
     <w:multiLevelType w:val="hybridMultilevel"/>
@@ -1382,7 +1682,7 @@
 </file>
 
 <file path=word/styles.xml><?xml version="1.0" encoding="utf-8"?>
-<w:styles xmlns:mc="http://schemas.openxmlformats.org/markup-compatibility/2006" xmlns:r="http://schemas.openxmlformats.org/officeDocument/2006/relationships" xmlns:w="http://schemas.openxmlformats.org/wordprocessingml/2006/main" xmlns:w14="http://schemas.microsoft.com/office/word/2010/wordml" xmlns:w15="http://schemas.microsoft.com/office/word/2012/wordml" xmlns:w16cid="http://schemas.microsoft.com/office/word/2016/wordml/cid" xmlns:w16se="http://schemas.microsoft.com/office/word/2015/wordml/symex" mc:Ignorable="w14 w15 w16se w16cid">
+<w:styles xmlns:mc="http://schemas.openxmlformats.org/markup-compatibility/2006" xmlns:r="http://schemas.openxmlformats.org/officeDocument/2006/relationships" xmlns:w="http://schemas.openxmlformats.org/wordprocessingml/2006/main" xmlns:w14="http://schemas.microsoft.com/office/word/2010/wordml" xmlns:w15="http://schemas.microsoft.com/office/word/2012/wordml" xmlns:w16cex="http://schemas.microsoft.com/office/word/2018/wordml/cex" xmlns:w16cid="http://schemas.microsoft.com/office/word/2016/wordml/cid" xmlns:w16="http://schemas.microsoft.com/office/word/2018/wordml" xmlns:w16se="http://schemas.microsoft.com/office/word/2015/wordml/symex" mc:Ignorable="w14 w15 w16se w16cid w16 w16cex">
   <w:docDefaults>
     <w:rPrDefault>
       <w:rPr>

</xml_diff>

<commit_message>
Revisions to Interface Control Document
Updated ICD to reflect current software
</commit_message>
<xml_diff>
--- a/Documentation/freETarget Interface Control Document.docx
+++ b/Documentation/freETarget Interface Control Document.docx
@@ -990,42 +990,449 @@
         <w:tab/>
         <w:t>- Air temperature at time of shot</w:t>
       </w:r>
-      <w:bookmarkStart w:id="0" w:name="_GoBack"/>
-      <w:bookmarkEnd w:id="0"/>
-    </w:p>
-    <w:p>
-      <w:pPr>
-        <w:spacing w:before="100" w:beforeAutospacing="1" w:after="100" w:afterAutospacing="1"/>
-        <w:rPr>
-          <w:rFonts w:ascii="Helvetica" w:eastAsia="Times New Roman" w:hAnsi="Helvetica" w:cs="Times New Roman"/>
-          <w:sz w:val="16"/>
-          <w:szCs w:val="16"/>
-        </w:rPr>
-      </w:pPr>
-    </w:p>
-    <w:p>
-      <w:pPr>
-        <w:spacing w:before="100" w:beforeAutospacing="1" w:after="100" w:afterAutospacing="1"/>
+    </w:p>
+    <w:p>
+      <w:pPr>
+        <w:spacing w:before="100" w:beforeAutospacing="1" w:after="100" w:afterAutospacing="1"/>
+        <w:rPr>
+          <w:rFonts w:ascii="Helvetica" w:eastAsia="Times New Roman" w:hAnsi="Helvetica" w:cs="Times New Roman"/>
+          <w:sz w:val="16"/>
+          <w:szCs w:val="16"/>
+        </w:rPr>
+      </w:pPr>
+      <w:r>
+        <w:rPr>
+          <w:rFonts w:ascii="Helvetica" w:eastAsia="Times New Roman" w:hAnsi="Helvetica" w:cs="Times New Roman"/>
+          <w:sz w:val="16"/>
+          <w:szCs w:val="16"/>
+        </w:rPr>
+        <w:t xml:space="preserve">It is up to the display program in the PC to determine if the shot originates from a pistol or rifle, and hence the score associated with a given distance. </w:t>
+      </w:r>
+    </w:p>
+    <w:p>
+      <w:pPr>
+        <w:spacing w:before="100" w:beforeAutospacing="1" w:after="100" w:afterAutospacing="1"/>
+        <w:rPr>
+          <w:rFonts w:ascii="Helvetica" w:eastAsia="Times New Roman" w:hAnsi="Helvetica" w:cs="Times New Roman"/>
+          <w:sz w:val="16"/>
+          <w:szCs w:val="16"/>
+        </w:rPr>
+      </w:pPr>
+    </w:p>
+    <w:p>
+      <w:pPr>
+        <w:spacing w:before="100" w:beforeAutospacing="1" w:after="100" w:afterAutospacing="1"/>
+        <w:rPr>
+          <w:rFonts w:ascii="Helvetica" w:eastAsia="Times New Roman" w:hAnsi="Helvetica" w:cs="Times New Roman"/>
+        </w:rPr>
+      </w:pPr>
+      <w:r>
+        <w:rPr>
+          <w:rFonts w:ascii="Helvetica" w:eastAsia="Times New Roman" w:hAnsi="Helvetica" w:cs="Times New Roman"/>
+        </w:rPr>
+        <w:t xml:space="preserve">2.1.2 </w:t>
+      </w:r>
+      <w:r>
+        <w:rPr>
+          <w:rFonts w:ascii="Helvetica" w:eastAsia="Times New Roman" w:hAnsi="Helvetica" w:cs="Times New Roman"/>
+        </w:rPr>
+        <w:t>Bad Trigger Response</w:t>
+      </w:r>
+    </w:p>
+    <w:p>
+      <w:pPr>
+        <w:spacing w:before="100" w:beforeAutospacing="1" w:after="100" w:afterAutospacing="1"/>
+        <w:rPr>
+          <w:rFonts w:ascii="Helvetica" w:eastAsia="Times New Roman" w:hAnsi="Helvetica" w:cs="Times New Roman"/>
+          <w:sz w:val="16"/>
+          <w:szCs w:val="16"/>
+        </w:rPr>
+      </w:pPr>
+      <w:r>
+        <w:rPr>
+          <w:rFonts w:ascii="Helvetica" w:eastAsia="Times New Roman" w:hAnsi="Helvetica" w:cs="Times New Roman"/>
+          <w:sz w:val="16"/>
+          <w:szCs w:val="16"/>
+        </w:rPr>
+        <w:t xml:space="preserve">On occasion, one or two of the sensors will pick up the shot, but the remainder of the sensors will not.  In this case, there is not enough information to compute a shot location.   The Arduino will output a test message </w:t>
+      </w:r>
+    </w:p>
+    <w:p>
+      <w:pPr>
+        <w:spacing w:before="100" w:beforeAutospacing="1" w:after="100" w:afterAutospacing="1"/>
+        <w:rPr>
+          <w:rFonts w:ascii="Helvetica" w:eastAsia="Times New Roman" w:hAnsi="Helvetica" w:cs="Times New Roman"/>
+          <w:b/>
+          <w:bCs/>
+          <w:sz w:val="16"/>
+          <w:szCs w:val="16"/>
+        </w:rPr>
+      </w:pPr>
+      <w:r>
+        <w:rPr>
+          <w:rFonts w:ascii="Helvetica" w:eastAsia="Times New Roman" w:hAnsi="Helvetica" w:cs="Times New Roman"/>
+          <w:b/>
+          <w:bCs/>
+          <w:sz w:val="16"/>
+          <w:szCs w:val="16"/>
+        </w:rPr>
+        <w:t xml:space="preserve">{"timer": </w:t>
+      </w:r>
+      <w:r>
+        <w:rPr>
+          <w:rFonts w:ascii="Helvetica" w:eastAsia="Times New Roman" w:hAnsi="Helvetica" w:cs="Times New Roman"/>
+          <w:b/>
+          <w:bCs/>
+          <w:sz w:val="16"/>
+          <w:szCs w:val="16"/>
+        </w:rPr>
+        <w:t>“Detected</w:t>
+      </w:r>
+      <w:r>
+        <w:rPr>
+          <w:rFonts w:ascii="Helvetica" w:eastAsia="Times New Roman" w:hAnsi="Helvetica" w:cs="Times New Roman"/>
+          <w:b/>
+          <w:bCs/>
+          <w:sz w:val="16"/>
+          <w:szCs w:val="16"/>
+        </w:rPr>
+        <w:t>", "N</w:t>
+      </w:r>
+      <w:proofErr w:type="gramStart"/>
+      <w:r>
+        <w:rPr>
+          <w:rFonts w:ascii="Helvetica" w:eastAsia="Times New Roman" w:hAnsi="Helvetica" w:cs="Times New Roman"/>
+          <w:b/>
+          <w:bCs/>
+          <w:sz w:val="16"/>
+          <w:szCs w:val="16"/>
+        </w:rPr>
+        <w:t>":</w:t>
+      </w:r>
+      <w:proofErr w:type="spellStart"/>
+      <w:r>
+        <w:rPr>
+          <w:rFonts w:ascii="Helvetica" w:eastAsia="Times New Roman" w:hAnsi="Helvetica" w:cs="Times New Roman"/>
+          <w:b/>
+          <w:bCs/>
+          <w:sz w:val="16"/>
+          <w:szCs w:val="16"/>
+        </w:rPr>
+        <w:t>nTimer</w:t>
+      </w:r>
+      <w:proofErr w:type="spellEnd"/>
+      <w:proofErr w:type="gramEnd"/>
+      <w:r>
+        <w:rPr>
+          <w:rFonts w:ascii="Helvetica" w:eastAsia="Times New Roman" w:hAnsi="Helvetica" w:cs="Times New Roman"/>
+          <w:b/>
+          <w:bCs/>
+          <w:sz w:val="16"/>
+          <w:szCs w:val="16"/>
+        </w:rPr>
+        <w:t>, "E":</w:t>
+      </w:r>
+      <w:proofErr w:type="spellStart"/>
+      <w:r>
+        <w:rPr>
+          <w:rFonts w:ascii="Helvetica" w:eastAsia="Times New Roman" w:hAnsi="Helvetica" w:cs="Times New Roman"/>
+          <w:b/>
+          <w:bCs/>
+          <w:sz w:val="16"/>
+          <w:szCs w:val="16"/>
+        </w:rPr>
+        <w:t>eTimer</w:t>
+      </w:r>
+      <w:proofErr w:type="spellEnd"/>
+      <w:r>
+        <w:rPr>
+          <w:rFonts w:ascii="Helvetica" w:eastAsia="Times New Roman" w:hAnsi="Helvetica" w:cs="Times New Roman"/>
+          <w:b/>
+          <w:bCs/>
+          <w:sz w:val="16"/>
+          <w:szCs w:val="16"/>
+        </w:rPr>
+        <w:t>, "S":</w:t>
+      </w:r>
+      <w:proofErr w:type="spellStart"/>
+      <w:r>
+        <w:rPr>
+          <w:rFonts w:ascii="Helvetica" w:eastAsia="Times New Roman" w:hAnsi="Helvetica" w:cs="Times New Roman"/>
+          <w:b/>
+          <w:bCs/>
+          <w:sz w:val="16"/>
+          <w:szCs w:val="16"/>
+        </w:rPr>
+        <w:t>sTimer</w:t>
+      </w:r>
+      <w:proofErr w:type="spellEnd"/>
+      <w:r>
+        <w:rPr>
+          <w:rFonts w:ascii="Helvetica" w:eastAsia="Times New Roman" w:hAnsi="Helvetica" w:cs="Times New Roman"/>
+          <w:b/>
+          <w:bCs/>
+          <w:sz w:val="16"/>
+          <w:szCs w:val="16"/>
+        </w:rPr>
+        <w:t>, "W":</w:t>
+      </w:r>
+      <w:proofErr w:type="spellStart"/>
+      <w:r>
+        <w:rPr>
+          <w:rFonts w:ascii="Helvetica" w:eastAsia="Times New Roman" w:hAnsi="Helvetica" w:cs="Times New Roman"/>
+          <w:b/>
+          <w:bCs/>
+          <w:sz w:val="16"/>
+          <w:szCs w:val="16"/>
+        </w:rPr>
+        <w:t>wTimer</w:t>
+      </w:r>
+      <w:proofErr w:type="spellEnd"/>
+      <w:r>
+        <w:rPr>
+          <w:rFonts w:ascii="Helvetica" w:eastAsia="Times New Roman" w:hAnsi="Helvetica" w:cs="Times New Roman"/>
+          <w:b/>
+          <w:bCs/>
+          <w:sz w:val="16"/>
+          <w:szCs w:val="16"/>
+        </w:rPr>
+        <w:t>, "</w:t>
+      </w:r>
+      <w:proofErr w:type="spellStart"/>
+      <w:r>
+        <w:rPr>
+          <w:rFonts w:ascii="Helvetica" w:eastAsia="Times New Roman" w:hAnsi="Helvetica" w:cs="Times New Roman"/>
+          <w:b/>
+          <w:bCs/>
+          <w:sz w:val="16"/>
+          <w:szCs w:val="16"/>
+        </w:rPr>
+        <w:t>I":</w:t>
+      </w:r>
+      <w:r>
+        <w:rPr>
+          <w:rFonts w:ascii="Helvetica" w:eastAsia="Times New Roman" w:hAnsi="Helvetica" w:cs="Times New Roman"/>
+          <w:b/>
+          <w:bCs/>
+          <w:sz w:val="16"/>
+          <w:szCs w:val="16"/>
+        </w:rPr>
+        <w:t>Software</w:t>
+      </w:r>
+      <w:proofErr w:type="spellEnd"/>
+      <w:r>
+        <w:rPr>
+          <w:rFonts w:ascii="Helvetica" w:eastAsia="Times New Roman" w:hAnsi="Helvetica" w:cs="Times New Roman"/>
+          <w:b/>
+          <w:bCs/>
+          <w:sz w:val="16"/>
+          <w:szCs w:val="16"/>
+        </w:rPr>
+        <w:t xml:space="preserve"> ID</w:t>
+      </w:r>
+      <w:r>
+        <w:rPr>
+          <w:rFonts w:ascii="Helvetica" w:eastAsia="Times New Roman" w:hAnsi="Helvetica" w:cs="Times New Roman"/>
+          <w:b/>
+          <w:bCs/>
+          <w:sz w:val="16"/>
+          <w:szCs w:val="16"/>
+        </w:rPr>
+        <w:t>}</w:t>
+      </w:r>
+    </w:p>
+    <w:p>
+      <w:pPr>
+        <w:spacing w:before="100" w:beforeAutospacing="1" w:after="100" w:afterAutospacing="1"/>
+        <w:rPr>
+          <w:rFonts w:ascii="Helvetica" w:eastAsia="Times New Roman" w:hAnsi="Helvetica" w:cs="Times New Roman"/>
+          <w:sz w:val="16"/>
+          <w:szCs w:val="16"/>
+        </w:rPr>
+      </w:pPr>
+      <w:r>
+        <w:rPr>
+          <w:rFonts w:ascii="Helvetica" w:eastAsia="Times New Roman" w:hAnsi="Helvetica" w:cs="Times New Roman"/>
+          <w:sz w:val="16"/>
+          <w:szCs w:val="16"/>
+        </w:rPr>
+        <w:t xml:space="preserve">timer – Timer message showing which timers were triggered, </w:t>
+      </w:r>
+    </w:p>
+    <w:p>
+      <w:pPr>
+        <w:spacing w:before="100" w:beforeAutospacing="1" w:after="100" w:afterAutospacing="1"/>
+        <w:ind w:firstLine="720"/>
         <w:rPr>
           <w:rFonts w:ascii="Times New Roman" w:eastAsia="Times New Roman" w:hAnsi="Times New Roman" w:cs="Times New Roman"/>
         </w:rPr>
       </w:pPr>
-    </w:p>
-    <w:p>
-      <w:pPr>
-        <w:spacing w:before="100" w:beforeAutospacing="1" w:after="100" w:afterAutospacing="1"/>
-        <w:rPr>
-          <w:rFonts w:ascii="Times New Roman" w:eastAsia="Times New Roman" w:hAnsi="Times New Roman" w:cs="Times New Roman"/>
-        </w:rPr>
-      </w:pPr>
-      <w:r>
-        <w:rPr>
-          <w:rFonts w:ascii="Helvetica" w:eastAsia="Times New Roman" w:hAnsi="Helvetica" w:cs="Times New Roman"/>
-          <w:sz w:val="16"/>
-          <w:szCs w:val="16"/>
-        </w:rPr>
-        <w:t xml:space="preserve">It is up to the display program in the PC to determine if the shot originates from a pistol or rifle, and hence the score associated with a given distance. </w:t>
-      </w:r>
+      <w:r>
+        <w:rPr>
+          <w:rFonts w:ascii="Helvetica" w:eastAsia="Times New Roman" w:hAnsi="Helvetica" w:cs="Times New Roman"/>
+          <w:sz w:val="16"/>
+          <w:szCs w:val="16"/>
+        </w:rPr>
+        <w:t>for example: “N—S</w:t>
+      </w:r>
+      <w:proofErr w:type="gramStart"/>
+      <w:r>
+        <w:rPr>
+          <w:rFonts w:ascii="Helvetica" w:eastAsia="Times New Roman" w:hAnsi="Helvetica" w:cs="Times New Roman"/>
+          <w:sz w:val="16"/>
+          <w:szCs w:val="16"/>
+        </w:rPr>
+        <w:t xml:space="preserve">-“  </w:t>
+      </w:r>
+      <w:proofErr w:type="gramEnd"/>
+      <w:r>
+        <w:rPr>
+          <w:rFonts w:ascii="Helvetica" w:eastAsia="Times New Roman" w:hAnsi="Helvetica" w:cs="Times New Roman"/>
+          <w:sz w:val="16"/>
+          <w:szCs w:val="16"/>
+        </w:rPr>
+        <w:t>Showing that the shot was detected on the North and South sensors</w:t>
+      </w:r>
+    </w:p>
+    <w:p>
+      <w:pPr>
+        <w:spacing w:before="100" w:beforeAutospacing="1" w:after="100" w:afterAutospacing="1"/>
+        <w:rPr>
+          <w:rFonts w:ascii="Helvetica" w:eastAsia="Times New Roman" w:hAnsi="Helvetica" w:cs="Times New Roman"/>
+          <w:sz w:val="16"/>
+          <w:szCs w:val="16"/>
+        </w:rPr>
+      </w:pPr>
+      <w:proofErr w:type="spellStart"/>
+      <w:r>
+        <w:rPr>
+          <w:rFonts w:ascii="Helvetica" w:eastAsia="Times New Roman" w:hAnsi="Helvetica" w:cs="Times New Roman"/>
+          <w:sz w:val="16"/>
+          <w:szCs w:val="16"/>
+        </w:rPr>
+        <w:t>nTimer</w:t>
+      </w:r>
+      <w:proofErr w:type="spellEnd"/>
+      <w:r>
+        <w:rPr>
+          <w:rFonts w:ascii="Helvetica" w:eastAsia="Times New Roman" w:hAnsi="Helvetica" w:cs="Times New Roman"/>
+          <w:sz w:val="16"/>
+          <w:szCs w:val="16"/>
+        </w:rPr>
+        <w:t xml:space="preserve"> – Value read from North timer</w:t>
+      </w:r>
+    </w:p>
+    <w:p>
+      <w:pPr>
+        <w:spacing w:before="100" w:beforeAutospacing="1" w:after="100" w:afterAutospacing="1"/>
+        <w:rPr>
+          <w:rFonts w:ascii="Helvetica" w:eastAsia="Times New Roman" w:hAnsi="Helvetica" w:cs="Times New Roman"/>
+          <w:sz w:val="16"/>
+          <w:szCs w:val="16"/>
+        </w:rPr>
+      </w:pPr>
+      <w:proofErr w:type="spellStart"/>
+      <w:r>
+        <w:rPr>
+          <w:rFonts w:ascii="Helvetica" w:eastAsia="Times New Roman" w:hAnsi="Helvetica" w:cs="Times New Roman"/>
+          <w:sz w:val="16"/>
+          <w:szCs w:val="16"/>
+        </w:rPr>
+        <w:t>eTimer</w:t>
+      </w:r>
+      <w:proofErr w:type="spellEnd"/>
+      <w:r>
+        <w:rPr>
+          <w:rFonts w:ascii="Helvetica" w:eastAsia="Times New Roman" w:hAnsi="Helvetica" w:cs="Times New Roman"/>
+          <w:sz w:val="16"/>
+          <w:szCs w:val="16"/>
+        </w:rPr>
+        <w:t xml:space="preserve"> – Value read from East timer</w:t>
+      </w:r>
+    </w:p>
+    <w:p>
+      <w:pPr>
+        <w:spacing w:before="100" w:beforeAutospacing="1" w:after="100" w:afterAutospacing="1"/>
+        <w:rPr>
+          <w:rFonts w:ascii="Helvetica" w:eastAsia="Times New Roman" w:hAnsi="Helvetica" w:cs="Times New Roman"/>
+          <w:sz w:val="16"/>
+          <w:szCs w:val="16"/>
+        </w:rPr>
+      </w:pPr>
+      <w:proofErr w:type="spellStart"/>
+      <w:r>
+        <w:rPr>
+          <w:rFonts w:ascii="Helvetica" w:eastAsia="Times New Roman" w:hAnsi="Helvetica" w:cs="Times New Roman"/>
+          <w:sz w:val="16"/>
+          <w:szCs w:val="16"/>
+        </w:rPr>
+        <w:t>sTimer</w:t>
+      </w:r>
+      <w:proofErr w:type="spellEnd"/>
+      <w:r>
+        <w:rPr>
+          <w:rFonts w:ascii="Helvetica" w:eastAsia="Times New Roman" w:hAnsi="Helvetica" w:cs="Times New Roman"/>
+          <w:sz w:val="16"/>
+          <w:szCs w:val="16"/>
+        </w:rPr>
+        <w:t xml:space="preserve"> – Value read from South timer</w:t>
+      </w:r>
+    </w:p>
+    <w:p>
+      <w:pPr>
+        <w:spacing w:before="100" w:beforeAutospacing="1" w:after="100" w:afterAutospacing="1"/>
+        <w:rPr>
+          <w:rFonts w:ascii="Helvetica" w:eastAsia="Times New Roman" w:hAnsi="Helvetica" w:cs="Times New Roman"/>
+          <w:sz w:val="16"/>
+          <w:szCs w:val="16"/>
+        </w:rPr>
+      </w:pPr>
+      <w:proofErr w:type="spellStart"/>
+      <w:r>
+        <w:rPr>
+          <w:rFonts w:ascii="Helvetica" w:eastAsia="Times New Roman" w:hAnsi="Helvetica" w:cs="Times New Roman"/>
+          <w:sz w:val="16"/>
+          <w:szCs w:val="16"/>
+        </w:rPr>
+        <w:t>wTimer</w:t>
+      </w:r>
+      <w:proofErr w:type="spellEnd"/>
+      <w:r>
+        <w:rPr>
+          <w:rFonts w:ascii="Helvetica" w:eastAsia="Times New Roman" w:hAnsi="Helvetica" w:cs="Times New Roman"/>
+          <w:sz w:val="16"/>
+          <w:szCs w:val="16"/>
+        </w:rPr>
+        <w:t xml:space="preserve"> – Value read from West timer</w:t>
+      </w:r>
+    </w:p>
+    <w:p>
+      <w:pPr>
+        <w:spacing w:before="100" w:beforeAutospacing="1" w:after="100" w:afterAutospacing="1"/>
+        <w:rPr>
+          <w:rFonts w:ascii="Helvetica" w:eastAsia="Times New Roman" w:hAnsi="Helvetica" w:cs="Times New Roman"/>
+          <w:sz w:val="16"/>
+          <w:szCs w:val="16"/>
+        </w:rPr>
+      </w:pPr>
+      <w:r>
+        <w:rPr>
+          <w:rFonts w:ascii="Helvetica" w:eastAsia="Times New Roman" w:hAnsi="Helvetica" w:cs="Times New Roman"/>
+          <w:sz w:val="16"/>
+          <w:szCs w:val="16"/>
+        </w:rPr>
+        <w:t>Software ID- Software revision number</w:t>
+      </w:r>
+    </w:p>
+    <w:p>
+      <w:pPr>
+        <w:spacing w:before="100" w:beforeAutospacing="1" w:after="100" w:afterAutospacing="1"/>
+        <w:rPr>
+          <w:rFonts w:ascii="Helvetica" w:eastAsia="Times New Roman" w:hAnsi="Helvetica" w:cs="Times New Roman"/>
+          <w:sz w:val="16"/>
+          <w:szCs w:val="16"/>
+        </w:rPr>
+      </w:pPr>
     </w:p>
     <w:p>
       <w:pPr>
@@ -1056,8 +1463,1024 @@
           <w:sz w:val="16"/>
           <w:szCs w:val="16"/>
         </w:rPr>
-        <w:t xml:space="preserve">To Be Determined </w:t>
-      </w:r>
+        <w:t>The PC can send JSON messages to the Arduino for testing or configuration</w:t>
+      </w:r>
+      <w:r>
+        <w:rPr>
+          <w:rFonts w:ascii="Helvetica" w:eastAsia="Times New Roman" w:hAnsi="Helvetica" w:cs="Times New Roman"/>
+          <w:sz w:val="16"/>
+          <w:szCs w:val="16"/>
+        </w:rPr>
+        <w:t xml:space="preserve">.  Entering an unsupported command will result in the current command list being </w:t>
+      </w:r>
+      <w:r>
+        <w:rPr>
+          <w:rFonts w:ascii="Helvetica" w:eastAsia="Times New Roman" w:hAnsi="Helvetica" w:cs="Times New Roman"/>
+          <w:sz w:val="16"/>
+          <w:szCs w:val="16"/>
+        </w:rPr>
+        <w:t>displayed</w:t>
+      </w:r>
+    </w:p>
+    <w:p>
+      <w:pPr>
+        <w:rPr>
+          <w:rFonts w:ascii="Helvetica" w:eastAsia="Times New Roman" w:hAnsi="Helvetica" w:cs="Times New Roman"/>
+          <w:sz w:val="16"/>
+          <w:szCs w:val="16"/>
+        </w:rPr>
+      </w:pPr>
+      <w:r>
+        <w:rPr>
+          <w:rFonts w:ascii="Helvetica" w:eastAsia="Times New Roman" w:hAnsi="Helvetica" w:cs="Times New Roman"/>
+          <w:sz w:val="16"/>
+          <w:szCs w:val="16"/>
+        </w:rPr>
+        <w:t>The messages are shown in Table 2.2-1</w:t>
+      </w:r>
+    </w:p>
+    <w:p>
+      <w:pPr>
+        <w:spacing w:before="100" w:beforeAutospacing="1" w:after="100" w:afterAutospacing="1"/>
+        <w:rPr>
+          <w:rFonts w:ascii="Helvetica" w:eastAsia="Times New Roman" w:hAnsi="Helvetica" w:cs="Times New Roman"/>
+          <w:sz w:val="16"/>
+          <w:szCs w:val="16"/>
+        </w:rPr>
+      </w:pPr>
+      <w:r>
+        <w:rPr>
+          <w:rFonts w:ascii="Helvetica" w:eastAsia="Times New Roman" w:hAnsi="Helvetica" w:cs="Times New Roman"/>
+          <w:sz w:val="16"/>
+          <w:szCs w:val="16"/>
+        </w:rPr>
+        <w:t>Table 2.2-1:  PC to Arduino JSON commands</w:t>
+      </w:r>
+    </w:p>
+    <w:tbl>
+      <w:tblPr>
+        <w:tblStyle w:val="TableGrid"/>
+        <w:tblW w:w="0" w:type="auto"/>
+        <w:tblLook w:val="04A0" w:firstRow="1" w:lastRow="0" w:firstColumn="1" w:lastColumn="0" w:noHBand="0" w:noVBand="1"/>
+      </w:tblPr>
+      <w:tblGrid>
+        <w:gridCol w:w="1615"/>
+        <w:gridCol w:w="3690"/>
+        <w:gridCol w:w="4045"/>
+      </w:tblGrid>
+      <w:tr>
+        <w:tc>
+          <w:tcPr>
+            <w:tcW w:w="1615" w:type="dxa"/>
+          </w:tcPr>
+          <w:p>
+            <w:pPr>
+              <w:spacing w:before="100" w:beforeAutospacing="1" w:after="100" w:afterAutospacing="1"/>
+              <w:rPr>
+                <w:rFonts w:ascii="Helvetica" w:eastAsia="Times New Roman" w:hAnsi="Helvetica" w:cs="Times New Roman"/>
+                <w:sz w:val="16"/>
+                <w:szCs w:val="16"/>
+              </w:rPr>
+            </w:pPr>
+            <w:r>
+              <w:rPr>
+                <w:rFonts w:ascii="Helvetica" w:eastAsia="Times New Roman" w:hAnsi="Helvetica" w:cs="Times New Roman"/>
+                <w:sz w:val="16"/>
+                <w:szCs w:val="16"/>
+              </w:rPr>
+              <w:t>Command</w:t>
+            </w:r>
+          </w:p>
+        </w:tc>
+        <w:tc>
+          <w:tcPr>
+            <w:tcW w:w="3690" w:type="dxa"/>
+          </w:tcPr>
+          <w:p>
+            <w:pPr>
+              <w:spacing w:before="100" w:beforeAutospacing="1" w:after="100" w:afterAutospacing="1"/>
+              <w:rPr>
+                <w:rFonts w:ascii="Helvetica" w:eastAsia="Times New Roman" w:hAnsi="Helvetica" w:cs="Times New Roman"/>
+                <w:sz w:val="16"/>
+                <w:szCs w:val="16"/>
+              </w:rPr>
+            </w:pPr>
+            <w:r>
+              <w:rPr>
+                <w:rFonts w:ascii="Helvetica" w:eastAsia="Times New Roman" w:hAnsi="Helvetica" w:cs="Times New Roman"/>
+                <w:sz w:val="16"/>
+                <w:szCs w:val="16"/>
+              </w:rPr>
+              <w:t>Action</w:t>
+            </w:r>
+          </w:p>
+        </w:tc>
+        <w:tc>
+          <w:tcPr>
+            <w:tcW w:w="4045" w:type="dxa"/>
+          </w:tcPr>
+          <w:p>
+            <w:pPr>
+              <w:spacing w:before="100" w:beforeAutospacing="1" w:after="100" w:afterAutospacing="1"/>
+              <w:rPr>
+                <w:rFonts w:ascii="Helvetica" w:eastAsia="Times New Roman" w:hAnsi="Helvetica" w:cs="Times New Roman"/>
+                <w:sz w:val="16"/>
+                <w:szCs w:val="16"/>
+              </w:rPr>
+            </w:pPr>
+            <w:r>
+              <w:rPr>
+                <w:rFonts w:ascii="Helvetica" w:eastAsia="Times New Roman" w:hAnsi="Helvetica" w:cs="Times New Roman"/>
+                <w:sz w:val="16"/>
+                <w:szCs w:val="16"/>
+              </w:rPr>
+              <w:t>Use</w:t>
+            </w:r>
+          </w:p>
+        </w:tc>
+      </w:tr>
+      <w:tr>
+        <w:tc>
+          <w:tcPr>
+            <w:tcW w:w="1615" w:type="dxa"/>
+          </w:tcPr>
+          <w:p>
+            <w:pPr>
+              <w:spacing w:before="100" w:beforeAutospacing="1" w:after="100" w:afterAutospacing="1"/>
+              <w:rPr>
+                <w:rFonts w:ascii="Helvetica" w:eastAsia="Times New Roman" w:hAnsi="Helvetica" w:cs="Times New Roman"/>
+                <w:sz w:val="16"/>
+                <w:szCs w:val="16"/>
+              </w:rPr>
+            </w:pPr>
+            <w:r>
+              <w:rPr>
+                <w:rFonts w:ascii="Helvetica" w:eastAsia="Times New Roman" w:hAnsi="Helvetica" w:cs="Times New Roman"/>
+                <w:sz w:val="16"/>
+                <w:szCs w:val="16"/>
+              </w:rPr>
+              <w:t>{“</w:t>
+            </w:r>
+            <w:proofErr w:type="spellStart"/>
+            <w:r>
+              <w:rPr>
+                <w:rFonts w:ascii="Helvetica" w:eastAsia="Times New Roman" w:hAnsi="Helvetica" w:cs="Times New Roman"/>
+                <w:sz w:val="16"/>
+                <w:szCs w:val="16"/>
+              </w:rPr>
+              <w:t>DIP”:value</w:t>
+            </w:r>
+            <w:proofErr w:type="spellEnd"/>
+            <w:r>
+              <w:rPr>
+                <w:rFonts w:ascii="Helvetica" w:eastAsia="Times New Roman" w:hAnsi="Helvetica" w:cs="Times New Roman"/>
+                <w:sz w:val="16"/>
+                <w:szCs w:val="16"/>
+              </w:rPr>
+              <w:t>}</w:t>
+            </w:r>
+          </w:p>
+        </w:tc>
+        <w:tc>
+          <w:tcPr>
+            <w:tcW w:w="3690" w:type="dxa"/>
+          </w:tcPr>
+          <w:p>
+            <w:pPr>
+              <w:spacing w:before="100" w:beforeAutospacing="1" w:after="100" w:afterAutospacing="1"/>
+              <w:rPr>
+                <w:rFonts w:ascii="Helvetica" w:eastAsia="Times New Roman" w:hAnsi="Helvetica" w:cs="Times New Roman"/>
+                <w:sz w:val="16"/>
+                <w:szCs w:val="16"/>
+              </w:rPr>
+            </w:pPr>
+            <w:r>
+              <w:rPr>
+                <w:rFonts w:ascii="Helvetica" w:eastAsia="Times New Roman" w:hAnsi="Helvetica" w:cs="Times New Roman"/>
+                <w:sz w:val="16"/>
+                <w:szCs w:val="16"/>
+              </w:rPr>
+              <w:t>Set the DIP switch to a value and store in persistent storage.</w:t>
+            </w:r>
+          </w:p>
+        </w:tc>
+        <w:tc>
+          <w:tcPr>
+            <w:tcW w:w="4045" w:type="dxa"/>
+          </w:tcPr>
+          <w:p>
+            <w:pPr>
+              <w:spacing w:before="100" w:beforeAutospacing="1" w:after="100" w:afterAutospacing="1"/>
+              <w:rPr>
+                <w:rFonts w:ascii="Helvetica" w:eastAsia="Times New Roman" w:hAnsi="Helvetica" w:cs="Times New Roman"/>
+                <w:sz w:val="16"/>
+                <w:szCs w:val="16"/>
+              </w:rPr>
+            </w:pPr>
+            <w:r>
+              <w:rPr>
+                <w:rFonts w:ascii="Helvetica" w:eastAsia="Times New Roman" w:hAnsi="Helvetica" w:cs="Times New Roman"/>
+                <w:sz w:val="16"/>
+                <w:szCs w:val="16"/>
+              </w:rPr>
+              <w:t>Allows for remote configuration without the need to disassemble the target</w:t>
+            </w:r>
+          </w:p>
+        </w:tc>
+      </w:tr>
+      <w:tr>
+        <w:tc>
+          <w:tcPr>
+            <w:tcW w:w="1615" w:type="dxa"/>
+          </w:tcPr>
+          <w:p>
+            <w:pPr>
+              <w:spacing w:before="100" w:beforeAutospacing="1" w:after="100" w:afterAutospacing="1"/>
+              <w:rPr>
+                <w:rFonts w:ascii="Helvetica" w:eastAsia="Times New Roman" w:hAnsi="Helvetica" w:cs="Times New Roman"/>
+                <w:sz w:val="16"/>
+                <w:szCs w:val="16"/>
+              </w:rPr>
+            </w:pPr>
+            <w:r>
+              <w:rPr>
+                <w:rFonts w:ascii="Helvetica" w:eastAsia="Times New Roman" w:hAnsi="Helvetica" w:cs="Times New Roman"/>
+                <w:sz w:val="16"/>
+                <w:szCs w:val="16"/>
+              </w:rPr>
+              <w:t>{“</w:t>
+            </w:r>
+            <w:proofErr w:type="spellStart"/>
+            <w:r>
+              <w:rPr>
+                <w:rFonts w:ascii="Helvetica" w:eastAsia="Times New Roman" w:hAnsi="Helvetica" w:cs="Times New Roman"/>
+                <w:sz w:val="16"/>
+                <w:szCs w:val="16"/>
+              </w:rPr>
+              <w:t>ECHO”:value</w:t>
+            </w:r>
+            <w:proofErr w:type="spellEnd"/>
+            <w:r>
+              <w:rPr>
+                <w:rFonts w:ascii="Helvetica" w:eastAsia="Times New Roman" w:hAnsi="Helvetica" w:cs="Times New Roman"/>
+                <w:sz w:val="16"/>
+                <w:szCs w:val="16"/>
+              </w:rPr>
+              <w:t>”}</w:t>
+            </w:r>
+          </w:p>
+        </w:tc>
+        <w:tc>
+          <w:tcPr>
+            <w:tcW w:w="3690" w:type="dxa"/>
+          </w:tcPr>
+          <w:p>
+            <w:pPr>
+              <w:spacing w:before="100" w:beforeAutospacing="1" w:after="100" w:afterAutospacing="1"/>
+              <w:rPr>
+                <w:rFonts w:ascii="Helvetica" w:eastAsia="Times New Roman" w:hAnsi="Helvetica" w:cs="Times New Roman"/>
+                <w:sz w:val="16"/>
+                <w:szCs w:val="16"/>
+              </w:rPr>
+            </w:pPr>
+            <w:r>
+              <w:rPr>
+                <w:rFonts w:ascii="Helvetica" w:eastAsia="Times New Roman" w:hAnsi="Helvetica" w:cs="Times New Roman"/>
+                <w:sz w:val="16"/>
+                <w:szCs w:val="16"/>
+              </w:rPr>
+              <w:t>Returns the value as a JSON string. Also returns the values of other settings in persistent storage</w:t>
+            </w:r>
+          </w:p>
+        </w:tc>
+        <w:tc>
+          <w:tcPr>
+            <w:tcW w:w="4045" w:type="dxa"/>
+          </w:tcPr>
+          <w:p>
+            <w:pPr>
+              <w:spacing w:before="100" w:beforeAutospacing="1" w:after="100" w:afterAutospacing="1"/>
+              <w:rPr>
+                <w:rFonts w:ascii="Helvetica" w:eastAsia="Times New Roman" w:hAnsi="Helvetica" w:cs="Times New Roman"/>
+                <w:sz w:val="16"/>
+                <w:szCs w:val="16"/>
+              </w:rPr>
+            </w:pPr>
+            <w:r>
+              <w:rPr>
+                <w:rFonts w:ascii="Helvetica" w:eastAsia="Times New Roman" w:hAnsi="Helvetica" w:cs="Times New Roman"/>
+                <w:sz w:val="16"/>
+                <w:szCs w:val="16"/>
+              </w:rPr>
+              <w:t>Used to verify the communications path, and display the current settings</w:t>
+            </w:r>
+          </w:p>
+        </w:tc>
+      </w:tr>
+      <w:tr>
+        <w:tc>
+          <w:tcPr>
+            <w:tcW w:w="1615" w:type="dxa"/>
+          </w:tcPr>
+          <w:p>
+            <w:pPr>
+              <w:spacing w:before="100" w:beforeAutospacing="1" w:after="100" w:afterAutospacing="1"/>
+              <w:rPr>
+                <w:rFonts w:ascii="Helvetica" w:eastAsia="Times New Roman" w:hAnsi="Helvetica" w:cs="Times New Roman"/>
+                <w:sz w:val="16"/>
+                <w:szCs w:val="16"/>
+              </w:rPr>
+            </w:pPr>
+            <w:r>
+              <w:rPr>
+                <w:rFonts w:ascii="Helvetica" w:eastAsia="Times New Roman" w:hAnsi="Helvetica" w:cs="Times New Roman"/>
+                <w:sz w:val="16"/>
+                <w:szCs w:val="16"/>
+              </w:rPr>
+              <w:t>{“</w:t>
+            </w:r>
+            <w:proofErr w:type="spellStart"/>
+            <w:r>
+              <w:rPr>
+                <w:rFonts w:ascii="Helvetica" w:eastAsia="Times New Roman" w:hAnsi="Helvetica" w:cs="Times New Roman"/>
+                <w:sz w:val="16"/>
+                <w:szCs w:val="16"/>
+              </w:rPr>
+              <w:t>PAPER”:value</w:t>
+            </w:r>
+            <w:proofErr w:type="spellEnd"/>
+            <w:r>
+              <w:rPr>
+                <w:rFonts w:ascii="Helvetica" w:eastAsia="Times New Roman" w:hAnsi="Helvetica" w:cs="Times New Roman"/>
+                <w:sz w:val="16"/>
+                <w:szCs w:val="16"/>
+              </w:rPr>
+              <w:t>}</w:t>
+            </w:r>
+          </w:p>
+        </w:tc>
+        <w:tc>
+          <w:tcPr>
+            <w:tcW w:w="3690" w:type="dxa"/>
+          </w:tcPr>
+          <w:p>
+            <w:pPr>
+              <w:spacing w:before="100" w:beforeAutospacing="1" w:after="100" w:afterAutospacing="1"/>
+              <w:rPr>
+                <w:rFonts w:ascii="Helvetica" w:eastAsia="Times New Roman" w:hAnsi="Helvetica" w:cs="Times New Roman"/>
+                <w:sz w:val="16"/>
+                <w:szCs w:val="16"/>
+              </w:rPr>
+            </w:pPr>
+            <w:r>
+              <w:rPr>
+                <w:rFonts w:ascii="Helvetica" w:eastAsia="Times New Roman" w:hAnsi="Helvetica" w:cs="Times New Roman"/>
+                <w:sz w:val="16"/>
+                <w:szCs w:val="16"/>
+              </w:rPr>
+              <w:t xml:space="preserve">Programs the witness paper motor driver in 100 </w:t>
+            </w:r>
+            <w:proofErr w:type="spellStart"/>
+            <w:r>
+              <w:rPr>
+                <w:rFonts w:ascii="Helvetica" w:eastAsia="Times New Roman" w:hAnsi="Helvetica" w:cs="Times New Roman"/>
+                <w:sz w:val="16"/>
+                <w:szCs w:val="16"/>
+              </w:rPr>
+              <w:t>ms</w:t>
+            </w:r>
+            <w:proofErr w:type="spellEnd"/>
+            <w:r>
+              <w:rPr>
+                <w:rFonts w:ascii="Helvetica" w:eastAsia="Times New Roman" w:hAnsi="Helvetica" w:cs="Times New Roman"/>
+                <w:sz w:val="16"/>
+                <w:szCs w:val="16"/>
+              </w:rPr>
+              <w:t xml:space="preserve"> increments</w:t>
+            </w:r>
+          </w:p>
+        </w:tc>
+        <w:tc>
+          <w:tcPr>
+            <w:tcW w:w="4045" w:type="dxa"/>
+          </w:tcPr>
+          <w:p>
+            <w:pPr>
+              <w:spacing w:before="100" w:beforeAutospacing="1" w:after="100" w:afterAutospacing="1"/>
+              <w:rPr>
+                <w:rFonts w:ascii="Helvetica" w:eastAsia="Times New Roman" w:hAnsi="Helvetica" w:cs="Times New Roman"/>
+                <w:sz w:val="16"/>
+                <w:szCs w:val="16"/>
+              </w:rPr>
+            </w:pPr>
+            <w:r>
+              <w:rPr>
+                <w:rFonts w:ascii="Helvetica" w:eastAsia="Times New Roman" w:hAnsi="Helvetica" w:cs="Times New Roman"/>
+                <w:sz w:val="16"/>
+                <w:szCs w:val="16"/>
+              </w:rPr>
+              <w:t>Sets the ON time of the witness paper motor drive when a hit has been identified</w:t>
+            </w:r>
+          </w:p>
+        </w:tc>
+      </w:tr>
+      <w:tr>
+        <w:tc>
+          <w:tcPr>
+            <w:tcW w:w="1615" w:type="dxa"/>
+          </w:tcPr>
+          <w:p>
+            <w:pPr>
+              <w:spacing w:before="100" w:beforeAutospacing="1" w:after="100" w:afterAutospacing="1"/>
+              <w:rPr>
+                <w:rFonts w:ascii="Helvetica" w:eastAsia="Times New Roman" w:hAnsi="Helvetica" w:cs="Times New Roman"/>
+                <w:sz w:val="16"/>
+                <w:szCs w:val="16"/>
+              </w:rPr>
+            </w:pPr>
+            <w:r>
+              <w:rPr>
+                <w:rFonts w:ascii="Helvetica" w:eastAsia="Times New Roman" w:hAnsi="Helvetica" w:cs="Times New Roman"/>
+                <w:sz w:val="16"/>
+                <w:szCs w:val="16"/>
+              </w:rPr>
+              <w:t>{“SENSOR”: value</w:t>
+            </w:r>
+          </w:p>
+        </w:tc>
+        <w:tc>
+          <w:tcPr>
+            <w:tcW w:w="3690" w:type="dxa"/>
+          </w:tcPr>
+          <w:p>
+            <w:pPr>
+              <w:spacing w:before="100" w:beforeAutospacing="1" w:after="100" w:afterAutospacing="1"/>
+              <w:rPr>
+                <w:rFonts w:ascii="Helvetica" w:eastAsia="Times New Roman" w:hAnsi="Helvetica" w:cs="Times New Roman"/>
+                <w:sz w:val="16"/>
+                <w:szCs w:val="16"/>
+              </w:rPr>
+            </w:pPr>
+            <w:r>
+              <w:rPr>
+                <w:rFonts w:ascii="Helvetica" w:eastAsia="Times New Roman" w:hAnsi="Helvetica" w:cs="Times New Roman"/>
+                <w:sz w:val="16"/>
+                <w:szCs w:val="16"/>
+              </w:rPr>
+              <w:t>Sets the distance between the sensor faces used in the impact calculations</w:t>
+            </w:r>
+          </w:p>
+        </w:tc>
+        <w:tc>
+          <w:tcPr>
+            <w:tcW w:w="4045" w:type="dxa"/>
+          </w:tcPr>
+          <w:p>
+            <w:pPr>
+              <w:spacing w:before="100" w:beforeAutospacing="1" w:after="100" w:afterAutospacing="1"/>
+              <w:rPr>
+                <w:rFonts w:ascii="Helvetica" w:eastAsia="Times New Roman" w:hAnsi="Helvetica" w:cs="Times New Roman"/>
+                <w:sz w:val="16"/>
+                <w:szCs w:val="16"/>
+              </w:rPr>
+            </w:pPr>
+            <w:r>
+              <w:rPr>
+                <w:rFonts w:ascii="Helvetica" w:eastAsia="Times New Roman" w:hAnsi="Helvetica" w:cs="Times New Roman"/>
+                <w:sz w:val="16"/>
+                <w:szCs w:val="16"/>
+              </w:rPr>
+              <w:t>Allows for the use of larger targets</w:t>
+            </w:r>
+          </w:p>
+        </w:tc>
+      </w:tr>
+      <w:tr>
+        <w:tc>
+          <w:tcPr>
+            <w:tcW w:w="1615" w:type="dxa"/>
+          </w:tcPr>
+          <w:p>
+            <w:pPr>
+              <w:spacing w:before="100" w:beforeAutospacing="1" w:after="100" w:afterAutospacing="1"/>
+              <w:rPr>
+                <w:rFonts w:ascii="Helvetica" w:eastAsia="Times New Roman" w:hAnsi="Helvetica" w:cs="Times New Roman"/>
+                <w:sz w:val="16"/>
+                <w:szCs w:val="16"/>
+              </w:rPr>
+            </w:pPr>
+            <w:r>
+              <w:rPr>
+                <w:rFonts w:ascii="Helvetica" w:eastAsia="Times New Roman" w:hAnsi="Helvetica" w:cs="Times New Roman"/>
+                <w:sz w:val="16"/>
+                <w:szCs w:val="16"/>
+              </w:rPr>
+              <w:t>{“TEST”: value}</w:t>
+            </w:r>
+          </w:p>
+        </w:tc>
+        <w:tc>
+          <w:tcPr>
+            <w:tcW w:w="3690" w:type="dxa"/>
+          </w:tcPr>
+          <w:p>
+            <w:pPr>
+              <w:spacing w:before="100" w:beforeAutospacing="1" w:after="100" w:afterAutospacing="1"/>
+              <w:rPr>
+                <w:rFonts w:ascii="Helvetica" w:eastAsia="Times New Roman" w:hAnsi="Helvetica" w:cs="Times New Roman"/>
+                <w:sz w:val="16"/>
+                <w:szCs w:val="16"/>
+              </w:rPr>
+            </w:pPr>
+            <w:r>
+              <w:rPr>
+                <w:rFonts w:ascii="Helvetica" w:eastAsia="Times New Roman" w:hAnsi="Helvetica" w:cs="Times New Roman"/>
+                <w:sz w:val="16"/>
+                <w:szCs w:val="16"/>
+              </w:rPr>
+              <w:t xml:space="preserve">Starts a hardware </w:t>
+            </w:r>
+            <w:proofErr w:type="spellStart"/>
+            <w:r>
+              <w:rPr>
+                <w:rFonts w:ascii="Helvetica" w:eastAsia="Times New Roman" w:hAnsi="Helvetica" w:cs="Times New Roman"/>
+                <w:sz w:val="16"/>
+                <w:szCs w:val="16"/>
+              </w:rPr>
+              <w:t>self test</w:t>
+            </w:r>
+            <w:proofErr w:type="spellEnd"/>
+          </w:p>
+        </w:tc>
+        <w:tc>
+          <w:tcPr>
+            <w:tcW w:w="4045" w:type="dxa"/>
+          </w:tcPr>
+          <w:p>
+            <w:pPr>
+              <w:spacing w:before="100" w:beforeAutospacing="1" w:after="100" w:afterAutospacing="1"/>
+              <w:rPr>
+                <w:rFonts w:ascii="Helvetica" w:eastAsia="Times New Roman" w:hAnsi="Helvetica" w:cs="Times New Roman"/>
+                <w:sz w:val="16"/>
+                <w:szCs w:val="16"/>
+              </w:rPr>
+            </w:pPr>
+            <w:r>
+              <w:rPr>
+                <w:rFonts w:ascii="Helvetica" w:eastAsia="Times New Roman" w:hAnsi="Helvetica" w:cs="Times New Roman"/>
+                <w:sz w:val="16"/>
+                <w:szCs w:val="16"/>
+              </w:rPr>
+              <w:t>value = 0 Display installed tests</w:t>
+            </w:r>
+          </w:p>
+        </w:tc>
+      </w:tr>
+      <w:tr>
+        <w:tc>
+          <w:tcPr>
+            <w:tcW w:w="1615" w:type="dxa"/>
+          </w:tcPr>
+          <w:p>
+            <w:pPr>
+              <w:spacing w:before="100" w:beforeAutospacing="1" w:after="100" w:afterAutospacing="1"/>
+              <w:rPr>
+                <w:rFonts w:ascii="Helvetica" w:eastAsia="Times New Roman" w:hAnsi="Helvetica" w:cs="Times New Roman"/>
+                <w:sz w:val="16"/>
+                <w:szCs w:val="16"/>
+              </w:rPr>
+            </w:pPr>
+          </w:p>
+        </w:tc>
+        <w:tc>
+          <w:tcPr>
+            <w:tcW w:w="3690" w:type="dxa"/>
+          </w:tcPr>
+          <w:p>
+            <w:pPr>
+              <w:spacing w:before="100" w:beforeAutospacing="1" w:after="100" w:afterAutospacing="1"/>
+              <w:rPr>
+                <w:rFonts w:ascii="Helvetica" w:eastAsia="Times New Roman" w:hAnsi="Helvetica" w:cs="Times New Roman"/>
+                <w:sz w:val="16"/>
+                <w:szCs w:val="16"/>
+              </w:rPr>
+            </w:pPr>
+          </w:p>
+        </w:tc>
+        <w:tc>
+          <w:tcPr>
+            <w:tcW w:w="4045" w:type="dxa"/>
+          </w:tcPr>
+          <w:p>
+            <w:pPr>
+              <w:spacing w:before="100" w:beforeAutospacing="1" w:after="100" w:afterAutospacing="1"/>
+              <w:rPr>
+                <w:rFonts w:ascii="Helvetica" w:eastAsia="Times New Roman" w:hAnsi="Helvetica" w:cs="Times New Roman"/>
+                <w:sz w:val="16"/>
+                <w:szCs w:val="16"/>
+              </w:rPr>
+            </w:pPr>
+            <w:r>
+              <w:rPr>
+                <w:rFonts w:ascii="Helvetica" w:eastAsia="Times New Roman" w:hAnsi="Helvetica" w:cs="Times New Roman"/>
+                <w:sz w:val="16"/>
+                <w:szCs w:val="16"/>
+              </w:rPr>
+              <w:t xml:space="preserve">value = </w:t>
+            </w:r>
+            <w:r>
+              <w:rPr>
+                <w:rFonts w:ascii="Helvetica" w:eastAsia="Times New Roman" w:hAnsi="Helvetica" w:cs="Times New Roman"/>
+                <w:sz w:val="16"/>
+                <w:szCs w:val="16"/>
+              </w:rPr>
+              <w:t>1</w:t>
+            </w:r>
+            <w:r>
+              <w:rPr>
+                <w:rFonts w:ascii="Helvetica" w:eastAsia="Times New Roman" w:hAnsi="Helvetica" w:cs="Times New Roman"/>
+                <w:sz w:val="16"/>
+                <w:szCs w:val="16"/>
+              </w:rPr>
+              <w:t xml:space="preserve"> </w:t>
+            </w:r>
+            <w:r>
+              <w:rPr>
+                <w:rFonts w:ascii="Helvetica" w:eastAsia="Times New Roman" w:hAnsi="Helvetica" w:cs="Times New Roman"/>
+                <w:sz w:val="16"/>
+                <w:szCs w:val="16"/>
+              </w:rPr>
+              <w:t>Digital I/O test.</w:t>
+            </w:r>
+          </w:p>
+        </w:tc>
+      </w:tr>
+      <w:tr>
+        <w:tc>
+          <w:tcPr>
+            <w:tcW w:w="1615" w:type="dxa"/>
+          </w:tcPr>
+          <w:p>
+            <w:pPr>
+              <w:spacing w:before="100" w:beforeAutospacing="1" w:after="100" w:afterAutospacing="1"/>
+              <w:rPr>
+                <w:rFonts w:ascii="Helvetica" w:eastAsia="Times New Roman" w:hAnsi="Helvetica" w:cs="Times New Roman"/>
+                <w:sz w:val="16"/>
+                <w:szCs w:val="16"/>
+              </w:rPr>
+            </w:pPr>
+          </w:p>
+        </w:tc>
+        <w:tc>
+          <w:tcPr>
+            <w:tcW w:w="3690" w:type="dxa"/>
+          </w:tcPr>
+          <w:p>
+            <w:pPr>
+              <w:spacing w:before="100" w:beforeAutospacing="1" w:after="100" w:afterAutospacing="1"/>
+              <w:rPr>
+                <w:rFonts w:ascii="Helvetica" w:eastAsia="Times New Roman" w:hAnsi="Helvetica" w:cs="Times New Roman"/>
+                <w:sz w:val="16"/>
+                <w:szCs w:val="16"/>
+              </w:rPr>
+            </w:pPr>
+          </w:p>
+        </w:tc>
+        <w:tc>
+          <w:tcPr>
+            <w:tcW w:w="4045" w:type="dxa"/>
+          </w:tcPr>
+          <w:p>
+            <w:pPr>
+              <w:spacing w:before="100" w:beforeAutospacing="1" w:after="100" w:afterAutospacing="1"/>
+              <w:rPr>
+                <w:rFonts w:ascii="Helvetica" w:eastAsia="Times New Roman" w:hAnsi="Helvetica" w:cs="Times New Roman"/>
+                <w:sz w:val="16"/>
+                <w:szCs w:val="16"/>
+              </w:rPr>
+            </w:pPr>
+            <w:r>
+              <w:rPr>
+                <w:rFonts w:ascii="Helvetica" w:eastAsia="Times New Roman" w:hAnsi="Helvetica" w:cs="Times New Roman"/>
+                <w:sz w:val="16"/>
+                <w:szCs w:val="16"/>
+              </w:rPr>
+              <w:t>Value = 2 Counter test.  Wait for external trigger from sensors</w:t>
+            </w:r>
+          </w:p>
+        </w:tc>
+      </w:tr>
+      <w:tr>
+        <w:tc>
+          <w:tcPr>
+            <w:tcW w:w="1615" w:type="dxa"/>
+          </w:tcPr>
+          <w:p>
+            <w:pPr>
+              <w:spacing w:before="100" w:beforeAutospacing="1" w:after="100" w:afterAutospacing="1"/>
+              <w:rPr>
+                <w:rFonts w:ascii="Helvetica" w:eastAsia="Times New Roman" w:hAnsi="Helvetica" w:cs="Times New Roman"/>
+                <w:sz w:val="16"/>
+                <w:szCs w:val="16"/>
+              </w:rPr>
+            </w:pPr>
+          </w:p>
+        </w:tc>
+        <w:tc>
+          <w:tcPr>
+            <w:tcW w:w="3690" w:type="dxa"/>
+          </w:tcPr>
+          <w:p>
+            <w:pPr>
+              <w:spacing w:before="100" w:beforeAutospacing="1" w:after="100" w:afterAutospacing="1"/>
+              <w:rPr>
+                <w:rFonts w:ascii="Helvetica" w:eastAsia="Times New Roman" w:hAnsi="Helvetica" w:cs="Times New Roman"/>
+                <w:sz w:val="16"/>
+                <w:szCs w:val="16"/>
+              </w:rPr>
+            </w:pPr>
+          </w:p>
+        </w:tc>
+        <w:tc>
+          <w:tcPr>
+            <w:tcW w:w="4045" w:type="dxa"/>
+          </w:tcPr>
+          <w:p>
+            <w:pPr>
+              <w:spacing w:before="100" w:beforeAutospacing="1" w:after="100" w:afterAutospacing="1"/>
+              <w:rPr>
+                <w:rFonts w:ascii="Helvetica" w:eastAsia="Times New Roman" w:hAnsi="Helvetica" w:cs="Times New Roman"/>
+                <w:sz w:val="16"/>
+                <w:szCs w:val="16"/>
+              </w:rPr>
+            </w:pPr>
+            <w:r>
+              <w:rPr>
+                <w:rFonts w:ascii="Helvetica" w:eastAsia="Times New Roman" w:hAnsi="Helvetica" w:cs="Times New Roman"/>
+                <w:sz w:val="16"/>
+                <w:szCs w:val="16"/>
+              </w:rPr>
+              <w:t>Value = 3 Counter test Internally triggered</w:t>
+            </w:r>
+          </w:p>
+        </w:tc>
+      </w:tr>
+      <w:tr>
+        <w:tc>
+          <w:tcPr>
+            <w:tcW w:w="1615" w:type="dxa"/>
+          </w:tcPr>
+          <w:p>
+            <w:pPr>
+              <w:spacing w:before="100" w:beforeAutospacing="1" w:after="100" w:afterAutospacing="1"/>
+              <w:rPr>
+                <w:rFonts w:ascii="Helvetica" w:eastAsia="Times New Roman" w:hAnsi="Helvetica" w:cs="Times New Roman"/>
+                <w:sz w:val="16"/>
+                <w:szCs w:val="16"/>
+              </w:rPr>
+            </w:pPr>
+          </w:p>
+        </w:tc>
+        <w:tc>
+          <w:tcPr>
+            <w:tcW w:w="3690" w:type="dxa"/>
+          </w:tcPr>
+          <w:p>
+            <w:pPr>
+              <w:spacing w:before="100" w:beforeAutospacing="1" w:after="100" w:afterAutospacing="1"/>
+              <w:rPr>
+                <w:rFonts w:ascii="Helvetica" w:eastAsia="Times New Roman" w:hAnsi="Helvetica" w:cs="Times New Roman"/>
+                <w:sz w:val="16"/>
+                <w:szCs w:val="16"/>
+              </w:rPr>
+            </w:pPr>
+          </w:p>
+        </w:tc>
+        <w:tc>
+          <w:tcPr>
+            <w:tcW w:w="4045" w:type="dxa"/>
+          </w:tcPr>
+          <w:p>
+            <w:pPr>
+              <w:spacing w:before="100" w:beforeAutospacing="1" w:after="100" w:afterAutospacing="1"/>
+              <w:rPr>
+                <w:rFonts w:ascii="Helvetica" w:eastAsia="Times New Roman" w:hAnsi="Helvetica" w:cs="Times New Roman"/>
+                <w:sz w:val="16"/>
+                <w:szCs w:val="16"/>
+              </w:rPr>
+            </w:pPr>
+            <w:r>
+              <w:rPr>
+                <w:rFonts w:ascii="Helvetica" w:eastAsia="Times New Roman" w:hAnsi="Helvetica" w:cs="Times New Roman"/>
+                <w:sz w:val="16"/>
+                <w:szCs w:val="16"/>
+              </w:rPr>
+              <w:t>Value = 4 Run the digital oscilloscope. Ends when five (5) serial characters are received</w:t>
+            </w:r>
+          </w:p>
+        </w:tc>
+      </w:tr>
+      <w:tr>
+        <w:tc>
+          <w:tcPr>
+            <w:tcW w:w="1615" w:type="dxa"/>
+          </w:tcPr>
+          <w:p>
+            <w:pPr>
+              <w:spacing w:before="100" w:beforeAutospacing="1" w:after="100" w:afterAutospacing="1"/>
+              <w:rPr>
+                <w:rFonts w:ascii="Helvetica" w:eastAsia="Times New Roman" w:hAnsi="Helvetica" w:cs="Times New Roman"/>
+                <w:sz w:val="16"/>
+                <w:szCs w:val="16"/>
+              </w:rPr>
+            </w:pPr>
+          </w:p>
+        </w:tc>
+        <w:tc>
+          <w:tcPr>
+            <w:tcW w:w="3690" w:type="dxa"/>
+          </w:tcPr>
+          <w:p>
+            <w:pPr>
+              <w:spacing w:before="100" w:beforeAutospacing="1" w:after="100" w:afterAutospacing="1"/>
+              <w:rPr>
+                <w:rFonts w:ascii="Helvetica" w:eastAsia="Times New Roman" w:hAnsi="Helvetica" w:cs="Times New Roman"/>
+                <w:sz w:val="16"/>
+                <w:szCs w:val="16"/>
+              </w:rPr>
+            </w:pPr>
+          </w:p>
+        </w:tc>
+        <w:tc>
+          <w:tcPr>
+            <w:tcW w:w="4045" w:type="dxa"/>
+          </w:tcPr>
+          <w:p>
+            <w:pPr>
+              <w:spacing w:before="100" w:beforeAutospacing="1" w:after="100" w:afterAutospacing="1"/>
+              <w:rPr>
+                <w:rFonts w:ascii="Helvetica" w:eastAsia="Times New Roman" w:hAnsi="Helvetica" w:cs="Times New Roman"/>
+                <w:sz w:val="16"/>
+                <w:szCs w:val="16"/>
+              </w:rPr>
+            </w:pPr>
+            <w:r>
+              <w:rPr>
+                <w:rFonts w:ascii="Helvetica" w:eastAsia="Times New Roman" w:hAnsi="Helvetica" w:cs="Times New Roman"/>
+                <w:sz w:val="16"/>
+                <w:szCs w:val="16"/>
+              </w:rPr>
+              <w:t xml:space="preserve">Value = </w:t>
+            </w:r>
+            <w:r>
+              <w:rPr>
+                <w:rFonts w:ascii="Helvetica" w:eastAsia="Times New Roman" w:hAnsi="Helvetica" w:cs="Times New Roman"/>
+                <w:sz w:val="16"/>
+                <w:szCs w:val="16"/>
+              </w:rPr>
+              <w:t>5</w:t>
+            </w:r>
+            <w:r>
+              <w:rPr>
+                <w:rFonts w:ascii="Helvetica" w:eastAsia="Times New Roman" w:hAnsi="Helvetica" w:cs="Times New Roman"/>
+                <w:sz w:val="16"/>
+                <w:szCs w:val="16"/>
+              </w:rPr>
+              <w:t xml:space="preserve"> Format the digital oscilloscope for display on the PC</w:t>
+            </w:r>
+          </w:p>
+        </w:tc>
+      </w:tr>
+      <w:tr>
+        <w:tc>
+          <w:tcPr>
+            <w:tcW w:w="1615" w:type="dxa"/>
+          </w:tcPr>
+          <w:p>
+            <w:pPr>
+              <w:spacing w:before="100" w:beforeAutospacing="1" w:after="100" w:afterAutospacing="1"/>
+              <w:rPr>
+                <w:rFonts w:ascii="Helvetica" w:eastAsia="Times New Roman" w:hAnsi="Helvetica" w:cs="Times New Roman"/>
+                <w:sz w:val="16"/>
+                <w:szCs w:val="16"/>
+              </w:rPr>
+            </w:pPr>
+          </w:p>
+        </w:tc>
+        <w:tc>
+          <w:tcPr>
+            <w:tcW w:w="3690" w:type="dxa"/>
+          </w:tcPr>
+          <w:p>
+            <w:pPr>
+              <w:spacing w:before="100" w:beforeAutospacing="1" w:after="100" w:afterAutospacing="1"/>
+              <w:rPr>
+                <w:rFonts w:ascii="Helvetica" w:eastAsia="Times New Roman" w:hAnsi="Helvetica" w:cs="Times New Roman"/>
+                <w:sz w:val="16"/>
+                <w:szCs w:val="16"/>
+              </w:rPr>
+            </w:pPr>
+          </w:p>
+        </w:tc>
+        <w:tc>
+          <w:tcPr>
+            <w:tcW w:w="4045" w:type="dxa"/>
+          </w:tcPr>
+          <w:p>
+            <w:pPr>
+              <w:spacing w:before="100" w:beforeAutospacing="1" w:after="100" w:afterAutospacing="1"/>
+              <w:rPr>
+                <w:rFonts w:ascii="Helvetica" w:eastAsia="Times New Roman" w:hAnsi="Helvetica" w:cs="Times New Roman"/>
+                <w:sz w:val="16"/>
+                <w:szCs w:val="16"/>
+              </w:rPr>
+            </w:pPr>
+            <w:r>
+              <w:rPr>
+                <w:rFonts w:ascii="Helvetica" w:eastAsia="Times New Roman" w:hAnsi="Helvetica" w:cs="Times New Roman"/>
+                <w:sz w:val="16"/>
+                <w:szCs w:val="16"/>
+              </w:rPr>
+              <w:t>Value = 6 Advance the paper one position as programmed by {“</w:t>
+            </w:r>
+            <w:proofErr w:type="spellStart"/>
+            <w:r>
+              <w:rPr>
+                <w:rFonts w:ascii="Helvetica" w:eastAsia="Times New Roman" w:hAnsi="Helvetica" w:cs="Times New Roman"/>
+                <w:sz w:val="16"/>
+                <w:szCs w:val="16"/>
+              </w:rPr>
+              <w:t>PAPER”:value</w:t>
+            </w:r>
+            <w:proofErr w:type="spellEnd"/>
+            <w:r>
+              <w:rPr>
+                <w:rFonts w:ascii="Helvetica" w:eastAsia="Times New Roman" w:hAnsi="Helvetica" w:cs="Times New Roman"/>
+                <w:sz w:val="16"/>
+                <w:szCs w:val="16"/>
+              </w:rPr>
+              <w:t>}</w:t>
+            </w:r>
+          </w:p>
+        </w:tc>
+      </w:tr>
+      <w:tr>
+        <w:tc>
+          <w:tcPr>
+            <w:tcW w:w="1615" w:type="dxa"/>
+          </w:tcPr>
+          <w:p>
+            <w:pPr>
+              <w:spacing w:before="100" w:beforeAutospacing="1" w:after="100" w:afterAutospacing="1"/>
+              <w:rPr>
+                <w:rFonts w:ascii="Helvetica" w:eastAsia="Times New Roman" w:hAnsi="Helvetica" w:cs="Times New Roman"/>
+                <w:sz w:val="16"/>
+                <w:szCs w:val="16"/>
+              </w:rPr>
+            </w:pPr>
+          </w:p>
+        </w:tc>
+        <w:tc>
+          <w:tcPr>
+            <w:tcW w:w="3690" w:type="dxa"/>
+          </w:tcPr>
+          <w:p>
+            <w:pPr>
+              <w:spacing w:before="100" w:beforeAutospacing="1" w:after="100" w:afterAutospacing="1"/>
+              <w:rPr>
+                <w:rFonts w:ascii="Helvetica" w:eastAsia="Times New Roman" w:hAnsi="Helvetica" w:cs="Times New Roman"/>
+                <w:sz w:val="16"/>
+                <w:szCs w:val="16"/>
+              </w:rPr>
+            </w:pPr>
+          </w:p>
+        </w:tc>
+        <w:tc>
+          <w:tcPr>
+            <w:tcW w:w="4045" w:type="dxa"/>
+          </w:tcPr>
+          <w:p>
+            <w:pPr>
+              <w:spacing w:before="100" w:beforeAutospacing="1" w:after="100" w:afterAutospacing="1"/>
+              <w:rPr>
+                <w:rFonts w:ascii="Helvetica" w:eastAsia="Times New Roman" w:hAnsi="Helvetica" w:cs="Times New Roman"/>
+                <w:sz w:val="16"/>
+                <w:szCs w:val="16"/>
+              </w:rPr>
+            </w:pPr>
+          </w:p>
+        </w:tc>
+      </w:tr>
+    </w:tbl>
+    <w:p>
+      <w:pPr>
+        <w:spacing w:before="100" w:beforeAutospacing="1" w:after="100" w:afterAutospacing="1"/>
+        <w:rPr>
+          <w:rFonts w:ascii="Helvetica" w:eastAsia="Times New Roman" w:hAnsi="Helvetica" w:cs="Times New Roman"/>
+          <w:sz w:val="16"/>
+          <w:szCs w:val="16"/>
+        </w:rPr>
+      </w:pPr>
     </w:p>
     <w:p>
       <w:pPr>
@@ -1155,10 +2578,10 @@
           <w:noProof/>
         </w:rPr>
         <w:drawing>
-          <wp:inline distT="0" distB="0" distL="0" distR="0" wp14:anchorId="14245B2B" wp14:editId="05708D92">
-            <wp:extent cx="4371766" cy="4010722"/>
-            <wp:effectExtent l="0" t="0" r="0" b="2540"/>
-            <wp:docPr id="2" name="Picture 2"/>
+          <wp:inline distT="0" distB="0" distL="0" distR="0" wp14:anchorId="4D6087D1" wp14:editId="2AF5BA49">
+            <wp:extent cx="3504088" cy="3214701"/>
+            <wp:effectExtent l="0" t="0" r="0" b="0"/>
+            <wp:docPr id="3" name="Picture 3"/>
             <wp:cNvGraphicFramePr>
               <a:graphicFrameLocks xmlns:a="http://schemas.openxmlformats.org/drawingml/2006/main" noChangeAspect="1"/>
             </wp:cNvGraphicFramePr>
@@ -1166,7 +2589,7 @@
               <a:graphicData uri="http://schemas.openxmlformats.org/drawingml/2006/picture">
                 <pic:pic xmlns:pic="http://schemas.openxmlformats.org/drawingml/2006/picture">
                   <pic:nvPicPr>
-                    <pic:cNvPr id="2" name="Sensor Connector.png"/>
+                    <pic:cNvPr id="3" name="Sensor Connector.png"/>
                     <pic:cNvPicPr/>
                   </pic:nvPicPr>
                   <pic:blipFill>
@@ -1184,7 +2607,7 @@
                   <pic:spPr>
                     <a:xfrm>
                       <a:off x="0" y="0"/>
-                      <a:ext cx="4385639" cy="4023450"/>
+                      <a:ext cx="3515042" cy="3224750"/>
                     </a:xfrm>
                     <a:prstGeom prst="rect">
                       <a:avLst/>
@@ -1209,91 +2632,91 @@
         <w:rPr>
           <w:rFonts w:ascii="Times New Roman" w:eastAsia="Times New Roman" w:hAnsi="Times New Roman" w:cs="Times New Roman"/>
         </w:rPr>
+        <w:t>Figure 2-3: Sensor Connector</w:t>
+      </w:r>
+    </w:p>
+    <w:p/>
+    <w:p>
+      <w:pPr>
+        <w:spacing w:before="100" w:beforeAutospacing="1" w:after="100" w:afterAutospacing="1"/>
+        <w:rPr>
+          <w:rFonts w:ascii="Helvetica" w:eastAsia="Times New Roman" w:hAnsi="Helvetica" w:cs="Times New Roman"/>
+        </w:rPr>
+      </w:pPr>
+      <w:r>
+        <w:rPr>
+          <w:rFonts w:ascii="Helvetica" w:eastAsia="Times New Roman" w:hAnsi="Helvetica" w:cs="Times New Roman"/>
+        </w:rPr>
+        <w:t>2.</w:t>
+      </w:r>
+      <w:r>
+        <w:rPr>
+          <w:rFonts w:ascii="Helvetica" w:eastAsia="Times New Roman" w:hAnsi="Helvetica" w:cs="Times New Roman"/>
+        </w:rPr>
+        <w:t>4</w:t>
+      </w:r>
+      <w:r>
+        <w:rPr>
+          <w:rFonts w:ascii="Helvetica" w:eastAsia="Times New Roman" w:hAnsi="Helvetica" w:cs="Times New Roman"/>
+        </w:rPr>
+        <w:t xml:space="preserve">. </w:t>
+      </w:r>
+      <w:r>
+        <w:rPr>
+          <w:rFonts w:ascii="Helvetica" w:eastAsia="Times New Roman" w:hAnsi="Helvetica" w:cs="Times New Roman"/>
+        </w:rPr>
+        <w:t>Sensor Location</w:t>
+      </w:r>
+    </w:p>
+    <w:p>
+      <w:pPr>
+        <w:spacing w:before="100" w:beforeAutospacing="1" w:after="100" w:afterAutospacing="1"/>
+        <w:rPr>
+          <w:rFonts w:ascii="Helvetica" w:eastAsia="Times New Roman" w:hAnsi="Helvetica" w:cs="Times New Roman"/>
+          <w:sz w:val="16"/>
+          <w:szCs w:val="16"/>
+        </w:rPr>
+      </w:pPr>
+      <w:r>
+        <w:rPr>
+          <w:rFonts w:ascii="Helvetica" w:eastAsia="Times New Roman" w:hAnsi="Helvetica" w:cs="Times New Roman"/>
+          <w:sz w:val="16"/>
+          <w:szCs w:val="16"/>
+        </w:rPr>
+        <w:t xml:space="preserve">The </w:t>
+      </w:r>
+      <w:r>
+        <w:rPr>
+          <w:rFonts w:ascii="Helvetica" w:eastAsia="Times New Roman" w:hAnsi="Helvetica" w:cs="Times New Roman"/>
+          <w:sz w:val="16"/>
+          <w:szCs w:val="16"/>
+        </w:rPr>
+        <w:t xml:space="preserve">sensors are located around the edge of the target at a distance of 150mm from each other.  The location of the sensors is shown in Figure 2-4.  </w:t>
+      </w:r>
+    </w:p>
+    <w:p>
+      <w:pPr>
+        <w:spacing w:before="100" w:beforeAutospacing="1" w:after="100" w:afterAutospacing="1"/>
+        <w:jc w:val="center"/>
+        <w:rPr>
+          <w:rFonts w:ascii="Helvetica" w:eastAsia="Times New Roman" w:hAnsi="Helvetica" w:cs="Times New Roman"/>
+          <w:sz w:val="16"/>
+          <w:szCs w:val="16"/>
+        </w:rPr>
+      </w:pPr>
+      <w:r>
+        <w:rPr>
+          <w:rFonts w:ascii="Helvetica" w:eastAsia="Times New Roman" w:hAnsi="Helvetica" w:cs="Times New Roman"/>
+          <w:noProof/>
+          <w:sz w:val="16"/>
+          <w:szCs w:val="16"/>
+        </w:rPr>
         <w:lastRenderedPageBreak/>
-        <w:t>Figure 2-3: Sensor Connector</w:t>
-      </w:r>
-    </w:p>
-    <w:p/>
-    <w:p>
-      <w:pPr>
-        <w:spacing w:before="100" w:beforeAutospacing="1" w:after="100" w:afterAutospacing="1"/>
-        <w:rPr>
-          <w:rFonts w:ascii="Helvetica" w:eastAsia="Times New Roman" w:hAnsi="Helvetica" w:cs="Times New Roman"/>
-        </w:rPr>
-      </w:pPr>
-      <w:r>
-        <w:rPr>
-          <w:rFonts w:ascii="Helvetica" w:eastAsia="Times New Roman" w:hAnsi="Helvetica" w:cs="Times New Roman"/>
-        </w:rPr>
-        <w:t>2.</w:t>
-      </w:r>
-      <w:r>
-        <w:rPr>
-          <w:rFonts w:ascii="Helvetica" w:eastAsia="Times New Roman" w:hAnsi="Helvetica" w:cs="Times New Roman"/>
-        </w:rPr>
-        <w:t>4</w:t>
-      </w:r>
-      <w:r>
-        <w:rPr>
-          <w:rFonts w:ascii="Helvetica" w:eastAsia="Times New Roman" w:hAnsi="Helvetica" w:cs="Times New Roman"/>
-        </w:rPr>
-        <w:t xml:space="preserve">. </w:t>
-      </w:r>
-      <w:r>
-        <w:rPr>
-          <w:rFonts w:ascii="Helvetica" w:eastAsia="Times New Roman" w:hAnsi="Helvetica" w:cs="Times New Roman"/>
-        </w:rPr>
-        <w:t>Sensor Location</w:t>
-      </w:r>
-    </w:p>
-    <w:p>
-      <w:pPr>
-        <w:spacing w:before="100" w:beforeAutospacing="1" w:after="100" w:afterAutospacing="1"/>
-        <w:rPr>
-          <w:rFonts w:ascii="Helvetica" w:eastAsia="Times New Roman" w:hAnsi="Helvetica" w:cs="Times New Roman"/>
-          <w:sz w:val="16"/>
-          <w:szCs w:val="16"/>
-        </w:rPr>
-      </w:pPr>
-      <w:r>
-        <w:rPr>
-          <w:rFonts w:ascii="Helvetica" w:eastAsia="Times New Roman" w:hAnsi="Helvetica" w:cs="Times New Roman"/>
-          <w:sz w:val="16"/>
-          <w:szCs w:val="16"/>
-        </w:rPr>
-        <w:t xml:space="preserve">The </w:t>
-      </w:r>
-      <w:r>
-        <w:rPr>
-          <w:rFonts w:ascii="Helvetica" w:eastAsia="Times New Roman" w:hAnsi="Helvetica" w:cs="Times New Roman"/>
-          <w:sz w:val="16"/>
-          <w:szCs w:val="16"/>
-        </w:rPr>
-        <w:t xml:space="preserve">sensors are located around the edge of the target at a distance of 150mm from each other.  The location of the sensors is shown in Figure 2-4.  </w:t>
-      </w:r>
-    </w:p>
-    <w:p>
-      <w:pPr>
-        <w:spacing w:before="100" w:beforeAutospacing="1" w:after="100" w:afterAutospacing="1"/>
-        <w:jc w:val="center"/>
-        <w:rPr>
-          <w:rFonts w:ascii="Helvetica" w:eastAsia="Times New Roman" w:hAnsi="Helvetica" w:cs="Times New Roman"/>
-          <w:sz w:val="16"/>
-          <w:szCs w:val="16"/>
-        </w:rPr>
-      </w:pPr>
-      <w:r>
-        <w:rPr>
-          <w:rFonts w:ascii="Helvetica" w:eastAsia="Times New Roman" w:hAnsi="Helvetica" w:cs="Times New Roman"/>
-          <w:noProof/>
-          <w:sz w:val="16"/>
-          <w:szCs w:val="16"/>
-        </w:rPr>
         <w:drawing>
-          <wp:inline distT="0" distB="0" distL="0" distR="0" wp14:anchorId="26960B45" wp14:editId="6EDD9C79">
+          <wp:inline distT="0" distB="0" distL="0" distR="0" wp14:anchorId="47480F69" wp14:editId="18F86EA0">
             <wp:extent cx="5943600" cy="4395470"/>
             <wp:effectExtent l="0" t="0" r="0" b="0"/>
-            <wp:docPr id="7" name="Picture 7"/>
+            <wp:docPr id="4" name="Picture 4"/>
             <wp:cNvGraphicFramePr>
               <a:graphicFrameLocks xmlns:a="http://schemas.openxmlformats.org/drawingml/2006/main" noChangeAspect="1"/>
             </wp:cNvGraphicFramePr>
@@ -1301,7 +2724,7 @@
               <a:graphicData uri="http://schemas.openxmlformats.org/drawingml/2006/picture">
                 <pic:pic xmlns:pic="http://schemas.openxmlformats.org/drawingml/2006/picture">
                   <pic:nvPicPr>
-                    <pic:cNvPr id="7" name="Sensor Geometry.pdf"/>
+                    <pic:cNvPr id="4" name="Sensor Geometry.pdf"/>
                     <pic:cNvPicPr/>
                   </pic:nvPicPr>
                   <pic:blipFill>
@@ -1400,7 +2823,23 @@
           <w:sz w:val="16"/>
           <w:szCs w:val="16"/>
         </w:rPr>
-        <w:t>Edge-to-edge distance of the sensors (150 mm)</w:t>
+        <w:t>Edge-to-edge distance of the sensors (</w:t>
+      </w:r>
+      <w:r>
+        <w:rPr>
+          <w:rFonts w:ascii="Helvetica" w:eastAsia="Times New Roman" w:hAnsi="Helvetica" w:cs="Times New Roman"/>
+          <w:sz w:val="16"/>
+          <w:szCs w:val="16"/>
+        </w:rPr>
+        <w:t xml:space="preserve">230 </w:t>
+      </w:r>
+      <w:r>
+        <w:rPr>
+          <w:rFonts w:ascii="Helvetica" w:eastAsia="Times New Roman" w:hAnsi="Helvetica" w:cs="Times New Roman"/>
+          <w:sz w:val="16"/>
+          <w:szCs w:val="16"/>
+        </w:rPr>
+        <w:t>mm)</w:t>
       </w:r>
     </w:p>
     <w:p>
@@ -1503,51 +2942,15 @@
     </w:p>
     <w:p>
       <w:pPr>
-        <w:pStyle w:val="ListParagraph"/>
-        <w:numPr>
-          <w:ilvl w:val="1"/>
-          <w:numId w:val="1"/>
-        </w:numPr>
-        <w:spacing w:before="100" w:beforeAutospacing="1" w:after="100" w:afterAutospacing="1"/>
-        <w:rPr>
-          <w:rFonts w:ascii="Helvetica" w:eastAsia="Times New Roman" w:hAnsi="Helvetica" w:cs="Times New Roman"/>
-          <w:sz w:val="16"/>
-          <w:szCs w:val="16"/>
-        </w:rPr>
-      </w:pPr>
-    </w:p>
-    <w:p>
-      <w:pPr>
-        <w:pStyle w:val="ListParagraph"/>
-        <w:numPr>
-          <w:ilvl w:val="0"/>
-          <w:numId w:val="1"/>
-        </w:numPr>
-        <w:spacing w:before="100" w:beforeAutospacing="1" w:after="100" w:afterAutospacing="1"/>
-        <w:rPr>
-          <w:rFonts w:ascii="Helvetica" w:eastAsia="Times New Roman" w:hAnsi="Helvetica" w:cs="Times New Roman"/>
-          <w:sz w:val="16"/>
-          <w:szCs w:val="16"/>
-        </w:rPr>
-      </w:pPr>
-      <w:r>
-        <w:rPr>
-          <w:rFonts w:ascii="Helvetica" w:eastAsia="Times New Roman" w:hAnsi="Helvetica" w:cs="Times New Roman"/>
-          <w:sz w:val="16"/>
-          <w:szCs w:val="16"/>
-        </w:rPr>
-        <w:t>The temperature probe should be located close to one of the sensor modules</w:t>
-      </w:r>
-    </w:p>
-    <w:p>
-      <w:pPr>
-        <w:spacing w:before="100" w:beforeAutospacing="1" w:after="100" w:afterAutospacing="1"/>
-        <w:rPr>
-          <w:rFonts w:ascii="Helvetica" w:eastAsia="Times New Roman" w:hAnsi="Helvetica" w:cs="Times New Roman"/>
-          <w:sz w:val="16"/>
-          <w:szCs w:val="16"/>
-        </w:rPr>
-      </w:pPr>
+        <w:spacing w:before="100" w:beforeAutospacing="1" w:after="100" w:afterAutospacing="1"/>
+        <w:rPr>
+          <w:rFonts w:ascii="Helvetica" w:eastAsia="Times New Roman" w:hAnsi="Helvetica" w:cs="Times New Roman"/>
+          <w:sz w:val="16"/>
+          <w:szCs w:val="16"/>
+        </w:rPr>
+      </w:pPr>
+      <w:bookmarkStart w:id="0" w:name="_GoBack"/>
+      <w:bookmarkEnd w:id="0"/>
     </w:p>
     <w:p/>
     <w:sectPr>
@@ -2128,6 +3531,22 @@
       <w:contextualSpacing/>
     </w:pPr>
   </w:style>
+  <w:style w:type="table" w:styleId="TableGrid">
+    <w:name w:val="Table Grid"/>
+    <w:basedOn w:val="TableNormal"/>
+    <w:uiPriority w:val="39"/>
+    <w:rsid w:val="00303C42"/>
+    <w:tblPr>
+      <w:tblBorders>
+        <w:top w:val="single" w:sz="4" w:space="0" w:color="auto"/>
+        <w:left w:val="single" w:sz="4" w:space="0" w:color="auto"/>
+        <w:bottom w:val="single" w:sz="4" w:space="0" w:color="auto"/>
+        <w:right w:val="single" w:sz="4" w:space="0" w:color="auto"/>
+        <w:insideH w:val="single" w:sz="4" w:space="0" w:color="auto"/>
+        <w:insideV w:val="single" w:sz="4" w:space="0" w:color="auto"/>
+      </w:tblBorders>
+    </w:tblPr>
+  </w:style>
 </w:styles>
 </file>
 

</xml_diff>